<commit_message>
Updated in Customer and Car management
</commit_message>
<xml_diff>
--- a/CRS-report.docx
+++ b/CRS-report.docx
@@ -2,15 +2,4342 @@
 <file path=word/document.xml><?xml version="1.0" encoding="utf-8"?>
 <w:document xmlns:wpc="http://schemas.microsoft.com/office/word/2010/wordprocessingCanvas" xmlns:cx="http://schemas.microsoft.com/office/drawing/2014/chartex" xmlns:cx1="http://schemas.microsoft.com/office/drawing/2015/9/8/chartex" xmlns:cx2="http://schemas.microsoft.com/office/drawing/2015/10/21/chartex" xmlns:cx3="http://schemas.microsoft.com/office/drawing/2016/5/9/chartex" xmlns:cx4="http://schemas.microsoft.com/office/drawing/2016/5/10/chartex" xmlns:cx5="http://schemas.microsoft.com/office/drawing/2016/5/11/chartex" xmlns:cx6="http://schemas.microsoft.com/office/drawing/2016/5/12/chartex" xmlns:cx7="http://schemas.microsoft.com/office/drawing/2016/5/13/chartex" xmlns:cx8="http://schemas.microsoft.com/office/drawing/2016/5/14/chartex" xmlns:mc="http://schemas.openxmlformats.org/markup-compatibility/2006" xmlns:aink="http://schemas.microsoft.com/office/drawing/2016/ink" xmlns:am3d="http://schemas.microsoft.com/office/drawing/2017/model3d" xmlns:o="urn:schemas-microsoft-com:office:office" xmlns:oel="http://schemas.microsoft.com/office/2019/extlst" xmlns:r="http://schemas.openxmlformats.org/officeDocument/2006/relationships" xmlns:m="http://schemas.openxmlformats.org/officeDocument/2006/math" xmlns:v="urn:schemas-microsoft-com:vml" xmlns:wp14="http://schemas.microsoft.com/office/word/2010/wordprocessingDrawing" xmlns:wp="http://schemas.openxmlformats.org/drawingml/2006/wordprocessingDrawing" xmlns:w10="urn:schemas-microsoft-com:office:word" xmlns:w="http://schemas.openxmlformats.org/wordprocessingml/2006/main" xmlns:w14="http://schemas.microsoft.com/office/word/2010/wordml" xmlns:w15="http://schemas.microsoft.com/office/word/2012/wordml" xmlns:w16cex="http://schemas.microsoft.com/office/word/2018/wordml/cex" xmlns:w16cid="http://schemas.microsoft.com/office/word/2016/wordml/cid" xmlns:w16="http://schemas.microsoft.com/office/word/2018/wordml" xmlns:w16du="http://schemas.microsoft.com/office/word/2023/wordml/word16du" xmlns:w16sdtdh="http://schemas.microsoft.com/office/word/2020/wordml/sdtdatahash" xmlns:w16sdtfl="http://schemas.microsoft.com/office/word/2024/wordml/sdtformatlock" xmlns:w16se="http://schemas.microsoft.com/office/word/2015/wordml/symex" xmlns:wpg="http://schemas.microsoft.com/office/word/2010/wordprocessingGroup" xmlns:wpi="http://schemas.microsoft.com/office/word/2010/wordprocessingInk" xmlns:wne="http://schemas.microsoft.com/office/word/2006/wordml" xmlns:wps="http://schemas.microsoft.com/office/word/2010/wordprocessingShape" mc:Ignorable="w14 w15 w16se w16cid w16 w16cex w16sdtdh w16sdtfl w16du wp14">
   <w:body>
+    <w:p>
+      <w:pPr>
+        <w:rPr>
+          <w:b/>
+          <w:bCs/>
+        </w:rPr>
+      </w:pPr>
+      <w:r>
+        <w:rPr>
+          <w:rFonts w:ascii="Segoe UI Emoji" w:hAnsi="Segoe UI Emoji" w:cs="Segoe UI Emoji"/>
+          <w:b/>
+          <w:bCs/>
+        </w:rPr>
+        <w:t>🚗</w:t>
+      </w:r>
+      <w:r>
+        <w:rPr>
+          <w:b/>
+          <w:bCs/>
+        </w:rPr>
+        <w:t xml:space="preserve"> Car Rental Management System — Project Report</w:t>
+      </w:r>
+    </w:p>
+    <w:p>
+      <w:pPr>
+        <w:rPr>
+          <w:b/>
+          <w:bCs/>
+        </w:rPr>
+      </w:pPr>
+      <w:r>
+        <w:rPr>
+          <w:rFonts w:ascii="Segoe UI Emoji" w:hAnsi="Segoe UI Emoji" w:cs="Segoe UI Emoji"/>
+          <w:b/>
+          <w:bCs/>
+        </w:rPr>
+        <w:t>🧾</w:t>
+      </w:r>
+      <w:r>
+        <w:rPr>
+          <w:b/>
+          <w:bCs/>
+        </w:rPr>
+        <w:t xml:space="preserve"> 1. Introduction</w:t>
+      </w:r>
+    </w:p>
+    <w:p>
+      <w:r>
+        <w:t xml:space="preserve">The </w:t>
+      </w:r>
+      <w:r>
+        <w:rPr>
+          <w:b/>
+          <w:bCs/>
+        </w:rPr>
+        <w:t>Car Rental Management System</w:t>
+      </w:r>
+      <w:r>
+        <w:t xml:space="preserve"> is a simple Java-based console application designed to manage the operations of a car rental company.</w:t>
+      </w:r>
+      <w:r>
+        <w:br/>
+        <w:t xml:space="preserve">It allows users to manage </w:t>
+      </w:r>
+      <w:r>
+        <w:rPr>
+          <w:b/>
+          <w:bCs/>
+        </w:rPr>
+        <w:t>cars, customers, leases, and payments</w:t>
+      </w:r>
+      <w:r>
+        <w:t xml:space="preserve">, integrating all modules through </w:t>
+      </w:r>
+      <w:r>
+        <w:rPr>
+          <w:b/>
+          <w:bCs/>
+        </w:rPr>
+        <w:t>JDBC with MySQL</w:t>
+      </w:r>
+      <w:r>
+        <w:t>.</w:t>
+      </w:r>
+    </w:p>
+    <w:p>
+      <w:r>
+        <w:t xml:space="preserve">This project was developed for </w:t>
+      </w:r>
+      <w:r>
+        <w:rPr>
+          <w:b/>
+          <w:bCs/>
+        </w:rPr>
+        <w:t>learning Java database connectivity (JDBC)</w:t>
+      </w:r>
+      <w:r>
+        <w:t xml:space="preserve"> and </w:t>
+      </w:r>
+      <w:r>
+        <w:rPr>
+          <w:b/>
+          <w:bCs/>
+        </w:rPr>
+        <w:t>object-oriented programming</w:t>
+      </w:r>
+      <w:r>
+        <w:t xml:space="preserve"> concepts step-by-step.</w:t>
+      </w:r>
+    </w:p>
+    <w:p>
+      <w:r>
+        <w:pict w14:anchorId="7318080A">
+          <v:rect id="_x0000_i1116" style="width:0;height:1.5pt" o:hralign="center" o:hrstd="t" o:hr="t" fillcolor="#a0a0a0" stroked="f"/>
+        </w:pict>
+      </w:r>
+    </w:p>
+    <w:p>
+      <w:pPr>
+        <w:rPr>
+          <w:b/>
+          <w:bCs/>
+        </w:rPr>
+      </w:pPr>
+      <w:r>
+        <w:rPr>
+          <w:rFonts w:ascii="Segoe UI Emoji" w:hAnsi="Segoe UI Emoji" w:cs="Segoe UI Emoji"/>
+          <w:b/>
+          <w:bCs/>
+        </w:rPr>
+        <w:t>🎯</w:t>
+      </w:r>
+      <w:r>
+        <w:rPr>
+          <w:b/>
+          <w:bCs/>
+        </w:rPr>
+        <w:t xml:space="preserve"> 2. Objective</w:t>
+      </w:r>
+    </w:p>
+    <w:p>
+      <w:pPr>
+        <w:numPr>
+          <w:ilvl w:val="0"/>
+          <w:numId w:val="1"/>
+        </w:numPr>
+      </w:pPr>
+      <w:r>
+        <w:t xml:space="preserve">To build a real-world project using </w:t>
+      </w:r>
+      <w:r>
+        <w:rPr>
+          <w:b/>
+          <w:bCs/>
+        </w:rPr>
+        <w:t>Core Java</w:t>
+      </w:r>
+      <w:r>
+        <w:t xml:space="preserve"> and </w:t>
+      </w:r>
+      <w:r>
+        <w:rPr>
+          <w:b/>
+          <w:bCs/>
+        </w:rPr>
+        <w:t>MySQL</w:t>
+      </w:r>
+      <w:r>
+        <w:t>.</w:t>
+      </w:r>
+    </w:p>
+    <w:p>
+      <w:pPr>
+        <w:numPr>
+          <w:ilvl w:val="0"/>
+          <w:numId w:val="1"/>
+        </w:numPr>
+      </w:pPr>
+      <w:r>
+        <w:t xml:space="preserve">To understand </w:t>
+      </w:r>
+      <w:r>
+        <w:rPr>
+          <w:b/>
+          <w:bCs/>
+        </w:rPr>
+        <w:t>CRUD (Create, Read, Update, Delete)</w:t>
+      </w:r>
+      <w:r>
+        <w:t xml:space="preserve"> operations.</w:t>
+      </w:r>
+    </w:p>
+    <w:p>
+      <w:pPr>
+        <w:numPr>
+          <w:ilvl w:val="0"/>
+          <w:numId w:val="1"/>
+        </w:numPr>
+      </w:pPr>
+      <w:r>
+        <w:t xml:space="preserve">To implement </w:t>
+      </w:r>
+      <w:r>
+        <w:rPr>
+          <w:b/>
+          <w:bCs/>
+        </w:rPr>
+        <w:t>DAO (Data Access Object)</w:t>
+      </w:r>
+      <w:r>
+        <w:t xml:space="preserve"> architecture for clean separation of logic.</w:t>
+      </w:r>
+    </w:p>
+    <w:p>
+      <w:pPr>
+        <w:numPr>
+          <w:ilvl w:val="0"/>
+          <w:numId w:val="1"/>
+        </w:numPr>
+      </w:pPr>
+      <w:r>
+        <w:t>To gain hands-on experience in connecting Java applications with databases.</w:t>
+      </w:r>
+    </w:p>
+    <w:p>
+      <w:r>
+        <w:pict w14:anchorId="7BF94EA8">
+          <v:rect id="_x0000_i1117" style="width:0;height:1.5pt" o:hralign="center" o:hrstd="t" o:hr="t" fillcolor="#a0a0a0" stroked="f"/>
+        </w:pict>
+      </w:r>
+    </w:p>
+    <w:p>
+      <w:pPr>
+        <w:rPr>
+          <w:b/>
+          <w:bCs/>
+        </w:rPr>
+      </w:pPr>
+      <w:r>
+        <w:rPr>
+          <w:rFonts w:ascii="Segoe UI Emoji" w:hAnsi="Segoe UI Emoji" w:cs="Segoe UI Emoji"/>
+          <w:b/>
+          <w:bCs/>
+        </w:rPr>
+        <w:t>🏗️</w:t>
+      </w:r>
+      <w:r>
+        <w:rPr>
+          <w:b/>
+          <w:bCs/>
+        </w:rPr>
+        <w:t xml:space="preserve"> 3. Technologies Used</w:t>
+      </w:r>
+    </w:p>
+    <w:tbl>
+      <w:tblPr>
+        <w:tblW w:w="0" w:type="auto"/>
+        <w:tblCellSpacing w:w="15" w:type="dxa"/>
+        <w:tblCellMar>
+          <w:top w:w="15" w:type="dxa"/>
+          <w:left w:w="15" w:type="dxa"/>
+          <w:bottom w:w="15" w:type="dxa"/>
+          <w:right w:w="15" w:type="dxa"/>
+        </w:tblCellMar>
+        <w:tblLook w:val="04A0" w:firstRow="1" w:lastRow="0" w:firstColumn="1" w:lastColumn="0" w:noHBand="0" w:noVBand="1"/>
+      </w:tblPr>
+      <w:tblGrid>
+        <w:gridCol w:w="2502"/>
+        <w:gridCol w:w="4986"/>
+      </w:tblGrid>
+      <w:tr>
+        <w:trPr>
+          <w:tblHeader/>
+          <w:tblCellSpacing w:w="15" w:type="dxa"/>
+        </w:trPr>
+        <w:tc>
+          <w:tcPr>
+            <w:tcW w:w="0" w:type="auto"/>
+            <w:vAlign w:val="center"/>
+            <w:hideMark/>
+          </w:tcPr>
+          <w:p>
+            <w:pPr>
+              <w:rPr>
+                <w:b/>
+                <w:bCs/>
+              </w:rPr>
+            </w:pPr>
+            <w:r>
+              <w:rPr>
+                <w:b/>
+                <w:bCs/>
+              </w:rPr>
+              <w:t>Component</w:t>
+            </w:r>
+          </w:p>
+        </w:tc>
+        <w:tc>
+          <w:tcPr>
+            <w:tcW w:w="0" w:type="auto"/>
+            <w:vAlign w:val="center"/>
+            <w:hideMark/>
+          </w:tcPr>
+          <w:p>
+            <w:pPr>
+              <w:rPr>
+                <w:b/>
+                <w:bCs/>
+              </w:rPr>
+            </w:pPr>
+            <w:r>
+              <w:rPr>
+                <w:b/>
+                <w:bCs/>
+              </w:rPr>
+              <w:t>Technology</w:t>
+            </w:r>
+          </w:p>
+        </w:tc>
+      </w:tr>
+      <w:tr>
+        <w:trPr>
+          <w:tblCellSpacing w:w="15" w:type="dxa"/>
+        </w:trPr>
+        <w:tc>
+          <w:tcPr>
+            <w:tcW w:w="0" w:type="auto"/>
+            <w:vAlign w:val="center"/>
+            <w:hideMark/>
+          </w:tcPr>
+          <w:p>
+            <w:r>
+              <w:t>Programming Language</w:t>
+            </w:r>
+          </w:p>
+        </w:tc>
+        <w:tc>
+          <w:tcPr>
+            <w:tcW w:w="0" w:type="auto"/>
+            <w:vAlign w:val="center"/>
+            <w:hideMark/>
+          </w:tcPr>
+          <w:p>
+            <w:r>
+              <w:t>Java (JDK 17+)</w:t>
+            </w:r>
+          </w:p>
+        </w:tc>
+      </w:tr>
+      <w:tr>
+        <w:trPr>
+          <w:tblCellSpacing w:w="15" w:type="dxa"/>
+        </w:trPr>
+        <w:tc>
+          <w:tcPr>
+            <w:tcW w:w="0" w:type="auto"/>
+            <w:vAlign w:val="center"/>
+            <w:hideMark/>
+          </w:tcPr>
+          <w:p>
+            <w:r>
+              <w:t>Database</w:t>
+            </w:r>
+          </w:p>
+        </w:tc>
+        <w:tc>
+          <w:tcPr>
+            <w:tcW w:w="0" w:type="auto"/>
+            <w:vAlign w:val="center"/>
+            <w:hideMark/>
+          </w:tcPr>
+          <w:p>
+            <w:r>
+              <w:t>MySQL</w:t>
+            </w:r>
+          </w:p>
+        </w:tc>
+      </w:tr>
+      <w:tr>
+        <w:trPr>
+          <w:tblCellSpacing w:w="15" w:type="dxa"/>
+        </w:trPr>
+        <w:tc>
+          <w:tcPr>
+            <w:tcW w:w="0" w:type="auto"/>
+            <w:vAlign w:val="center"/>
+            <w:hideMark/>
+          </w:tcPr>
+          <w:p>
+            <w:r>
+              <w:t>IDE</w:t>
+            </w:r>
+          </w:p>
+        </w:tc>
+        <w:tc>
+          <w:tcPr>
+            <w:tcW w:w="0" w:type="auto"/>
+            <w:vAlign w:val="center"/>
+            <w:hideMark/>
+          </w:tcPr>
+          <w:p>
+            <w:r>
+              <w:t>IntelliJ IDEA</w:t>
+            </w:r>
+          </w:p>
+        </w:tc>
+      </w:tr>
+      <w:tr>
+        <w:trPr>
+          <w:tblCellSpacing w:w="15" w:type="dxa"/>
+        </w:trPr>
+        <w:tc>
+          <w:tcPr>
+            <w:tcW w:w="0" w:type="auto"/>
+            <w:vAlign w:val="center"/>
+            <w:hideMark/>
+          </w:tcPr>
+          <w:p>
+            <w:r>
+              <w:t>Database Connector</w:t>
+            </w:r>
+          </w:p>
+        </w:tc>
+        <w:tc>
+          <w:tcPr>
+            <w:tcW w:w="0" w:type="auto"/>
+            <w:vAlign w:val="center"/>
+            <w:hideMark/>
+          </w:tcPr>
+          <w:p>
+            <w:r>
+              <w:t>MySQL JDBC Connector (mysql-connector-j.jar)</w:t>
+            </w:r>
+          </w:p>
+        </w:tc>
+      </w:tr>
+      <w:tr>
+        <w:trPr>
+          <w:tblCellSpacing w:w="15" w:type="dxa"/>
+        </w:trPr>
+        <w:tc>
+          <w:tcPr>
+            <w:tcW w:w="0" w:type="auto"/>
+            <w:vAlign w:val="center"/>
+            <w:hideMark/>
+          </w:tcPr>
+          <w:p>
+            <w:r>
+              <w:t>Build Tool</w:t>
+            </w:r>
+          </w:p>
+        </w:tc>
+        <w:tc>
+          <w:tcPr>
+            <w:tcW w:w="0" w:type="auto"/>
+            <w:vAlign w:val="center"/>
+            <w:hideMark/>
+          </w:tcPr>
+          <w:p>
+            <w:r>
+              <w:t>Maven (for dependency management)</w:t>
+            </w:r>
+          </w:p>
+        </w:tc>
+      </w:tr>
+      <w:tr>
+        <w:trPr>
+          <w:tblCellSpacing w:w="15" w:type="dxa"/>
+        </w:trPr>
+        <w:tc>
+          <w:tcPr>
+            <w:tcW w:w="0" w:type="auto"/>
+            <w:vAlign w:val="center"/>
+            <w:hideMark/>
+          </w:tcPr>
+          <w:p>
+            <w:r>
+              <w:t>Version Control</w:t>
+            </w:r>
+          </w:p>
+        </w:tc>
+        <w:tc>
+          <w:tcPr>
+            <w:tcW w:w="0" w:type="auto"/>
+            <w:vAlign w:val="center"/>
+            <w:hideMark/>
+          </w:tcPr>
+          <w:p>
+            <w:r>
+              <w:t>Git &amp; GitHub</w:t>
+            </w:r>
+          </w:p>
+        </w:tc>
+      </w:tr>
+    </w:tbl>
+    <w:p>
+      <w:r>
+        <w:pict w14:anchorId="264B79F2">
+          <v:rect id="_x0000_i1118" style="width:0;height:1.5pt" o:hralign="center" o:hrstd="t" o:hr="t" fillcolor="#a0a0a0" stroked="f"/>
+        </w:pict>
+      </w:r>
+    </w:p>
+    <w:p>
+      <w:pPr>
+        <w:rPr>
+          <w:b/>
+          <w:bCs/>
+        </w:rPr>
+      </w:pPr>
+      <w:r>
+        <w:rPr>
+          <w:rFonts w:ascii="Segoe UI Emoji" w:hAnsi="Segoe UI Emoji" w:cs="Segoe UI Emoji"/>
+          <w:b/>
+          <w:bCs/>
+        </w:rPr>
+        <w:t>🧱</w:t>
+      </w:r>
+      <w:r>
+        <w:rPr>
+          <w:b/>
+          <w:bCs/>
+        </w:rPr>
+        <w:t xml:space="preserve"> 4. Project Structure</w:t>
+      </w:r>
+    </w:p>
+    <w:p>
+      <w:proofErr w:type="spellStart"/>
+      <w:r>
+        <w:t>CarRentalSystem</w:t>
+      </w:r>
+      <w:proofErr w:type="spellEnd"/>
+      <w:r>
+        <w:t>/</w:t>
+      </w:r>
+    </w:p>
+    <w:p>
+      <w:r>
+        <w:t xml:space="preserve"> </w:t>
+      </w:r>
+      <w:r>
+        <w:rPr>
+          <w:rFonts w:ascii="MS Gothic" w:eastAsia="MS Gothic" w:hAnsi="MS Gothic" w:cs="MS Gothic" w:hint="eastAsia"/>
+        </w:rPr>
+        <w:t>┣</w:t>
+      </w:r>
+      <w:r>
+        <w:t xml:space="preserve"> </w:t>
+      </w:r>
+      <w:proofErr w:type="spellStart"/>
+      <w:r>
+        <w:t>src</w:t>
+      </w:r>
+      <w:proofErr w:type="spellEnd"/>
+      <w:r>
+        <w:t>/</w:t>
+      </w:r>
+    </w:p>
+    <w:p>
+      <w:r>
+        <w:t xml:space="preserve"> </w:t>
+      </w:r>
+      <w:r>
+        <w:rPr>
+          <w:rFonts w:ascii="MS Gothic" w:eastAsia="MS Gothic" w:hAnsi="MS Gothic" w:cs="MS Gothic" w:hint="eastAsia"/>
+        </w:rPr>
+        <w:t>┃</w:t>
+      </w:r>
+      <w:r>
+        <w:t xml:space="preserve"> </w:t>
+      </w:r>
+      <w:r>
+        <w:rPr>
+          <w:rFonts w:ascii="MS Gothic" w:eastAsia="MS Gothic" w:hAnsi="MS Gothic" w:cs="MS Gothic" w:hint="eastAsia"/>
+        </w:rPr>
+        <w:t>┣</w:t>
+      </w:r>
+      <w:r>
+        <w:t xml:space="preserve"> main/</w:t>
+      </w:r>
+    </w:p>
+    <w:p>
+      <w:r>
+        <w:t xml:space="preserve"> </w:t>
+      </w:r>
+      <w:r>
+        <w:rPr>
+          <w:rFonts w:ascii="MS Gothic" w:eastAsia="MS Gothic" w:hAnsi="MS Gothic" w:cs="MS Gothic" w:hint="eastAsia"/>
+        </w:rPr>
+        <w:t>┃</w:t>
+      </w:r>
+      <w:r>
+        <w:t xml:space="preserve"> </w:t>
+      </w:r>
+      <w:r>
+        <w:rPr>
+          <w:rFonts w:ascii="MS Gothic" w:eastAsia="MS Gothic" w:hAnsi="MS Gothic" w:cs="MS Gothic" w:hint="eastAsia"/>
+        </w:rPr>
+        <w:t>┃</w:t>
+      </w:r>
+      <w:r>
+        <w:t xml:space="preserve"> </w:t>
+      </w:r>
+      <w:r>
+        <w:rPr>
+          <w:rFonts w:ascii="MS Gothic" w:eastAsia="MS Gothic" w:hAnsi="MS Gothic" w:cs="MS Gothic" w:hint="eastAsia"/>
+        </w:rPr>
+        <w:t>┣</w:t>
+      </w:r>
+      <w:r>
+        <w:t xml:space="preserve"> java/</w:t>
+      </w:r>
+    </w:p>
+    <w:p>
+      <w:r>
+        <w:t xml:space="preserve"> </w:t>
+      </w:r>
+      <w:r>
+        <w:rPr>
+          <w:rFonts w:ascii="MS Gothic" w:eastAsia="MS Gothic" w:hAnsi="MS Gothic" w:cs="MS Gothic" w:hint="eastAsia"/>
+        </w:rPr>
+        <w:t>┃</w:t>
+      </w:r>
+      <w:r>
+        <w:t xml:space="preserve"> </w:t>
+      </w:r>
+      <w:r>
+        <w:rPr>
+          <w:rFonts w:ascii="MS Gothic" w:eastAsia="MS Gothic" w:hAnsi="MS Gothic" w:cs="MS Gothic" w:hint="eastAsia"/>
+        </w:rPr>
+        <w:t>┃</w:t>
+      </w:r>
+      <w:r>
+        <w:t xml:space="preserve"> </w:t>
+      </w:r>
+      <w:r>
+        <w:rPr>
+          <w:rFonts w:ascii="MS Gothic" w:eastAsia="MS Gothic" w:hAnsi="MS Gothic" w:cs="MS Gothic" w:hint="eastAsia"/>
+        </w:rPr>
+        <w:t>┃</w:t>
+      </w:r>
+      <w:r>
+        <w:t xml:space="preserve"> </w:t>
+      </w:r>
+      <w:r>
+        <w:rPr>
+          <w:rFonts w:ascii="MS Gothic" w:eastAsia="MS Gothic" w:hAnsi="MS Gothic" w:cs="MS Gothic" w:hint="eastAsia"/>
+        </w:rPr>
+        <w:t>┗</w:t>
+      </w:r>
+      <w:r>
+        <w:t xml:space="preserve"> org/</w:t>
+      </w:r>
+      <w:proofErr w:type="spellStart"/>
+      <w:r>
+        <w:t>carrental</w:t>
+      </w:r>
+      <w:proofErr w:type="spellEnd"/>
+      <w:r>
+        <w:t>/</w:t>
+      </w:r>
+    </w:p>
+    <w:p>
+      <w:r>
+        <w:t xml:space="preserve"> </w:t>
+      </w:r>
+      <w:r>
+        <w:rPr>
+          <w:rFonts w:ascii="MS Gothic" w:eastAsia="MS Gothic" w:hAnsi="MS Gothic" w:cs="MS Gothic" w:hint="eastAsia"/>
+        </w:rPr>
+        <w:t>┃</w:t>
+      </w:r>
+      <w:r>
+        <w:t xml:space="preserve"> </w:t>
+      </w:r>
+      <w:r>
+        <w:rPr>
+          <w:rFonts w:ascii="MS Gothic" w:eastAsia="MS Gothic" w:hAnsi="MS Gothic" w:cs="MS Gothic" w:hint="eastAsia"/>
+        </w:rPr>
+        <w:t>┃</w:t>
+      </w:r>
+      <w:r>
+        <w:t xml:space="preserve"> </w:t>
+      </w:r>
+      <w:r>
+        <w:rPr>
+          <w:rFonts w:ascii="MS Gothic" w:eastAsia="MS Gothic" w:hAnsi="MS Gothic" w:cs="MS Gothic" w:hint="eastAsia"/>
+        </w:rPr>
+        <w:t>┃</w:t>
+      </w:r>
+      <w:r>
+        <w:t xml:space="preserve">     </w:t>
+      </w:r>
+      <w:r>
+        <w:rPr>
+          <w:rFonts w:ascii="MS Gothic" w:eastAsia="MS Gothic" w:hAnsi="MS Gothic" w:cs="MS Gothic" w:hint="eastAsia"/>
+        </w:rPr>
+        <w:t>┣</w:t>
+      </w:r>
+      <w:r>
+        <w:t xml:space="preserve"> dao/</w:t>
+      </w:r>
+    </w:p>
+    <w:p>
+      <w:r>
+        <w:lastRenderedPageBreak/>
+        <w:t xml:space="preserve"> </w:t>
+      </w:r>
+      <w:r>
+        <w:rPr>
+          <w:rFonts w:ascii="MS Gothic" w:eastAsia="MS Gothic" w:hAnsi="MS Gothic" w:cs="MS Gothic" w:hint="eastAsia"/>
+        </w:rPr>
+        <w:t>┃</w:t>
+      </w:r>
+      <w:r>
+        <w:t xml:space="preserve"> </w:t>
+      </w:r>
+      <w:r>
+        <w:rPr>
+          <w:rFonts w:ascii="MS Gothic" w:eastAsia="MS Gothic" w:hAnsi="MS Gothic" w:cs="MS Gothic" w:hint="eastAsia"/>
+        </w:rPr>
+        <w:t>┃</w:t>
+      </w:r>
+      <w:r>
+        <w:t xml:space="preserve"> </w:t>
+      </w:r>
+      <w:r>
+        <w:rPr>
+          <w:rFonts w:ascii="MS Gothic" w:eastAsia="MS Gothic" w:hAnsi="MS Gothic" w:cs="MS Gothic" w:hint="eastAsia"/>
+        </w:rPr>
+        <w:t>┃</w:t>
+      </w:r>
+      <w:r>
+        <w:t xml:space="preserve">     </w:t>
+      </w:r>
+      <w:r>
+        <w:rPr>
+          <w:rFonts w:ascii="MS Gothic" w:eastAsia="MS Gothic" w:hAnsi="MS Gothic" w:cs="MS Gothic" w:hint="eastAsia"/>
+        </w:rPr>
+        <w:t>┣</w:t>
+      </w:r>
+      <w:r>
+        <w:t xml:space="preserve"> entity/</w:t>
+      </w:r>
+    </w:p>
+    <w:p>
+      <w:r>
+        <w:t xml:space="preserve"> </w:t>
+      </w:r>
+      <w:r>
+        <w:rPr>
+          <w:rFonts w:ascii="MS Gothic" w:eastAsia="MS Gothic" w:hAnsi="MS Gothic" w:cs="MS Gothic" w:hint="eastAsia"/>
+        </w:rPr>
+        <w:t>┃</w:t>
+      </w:r>
+      <w:r>
+        <w:t xml:space="preserve"> </w:t>
+      </w:r>
+      <w:r>
+        <w:rPr>
+          <w:rFonts w:ascii="MS Gothic" w:eastAsia="MS Gothic" w:hAnsi="MS Gothic" w:cs="MS Gothic" w:hint="eastAsia"/>
+        </w:rPr>
+        <w:t>┃</w:t>
+      </w:r>
+      <w:r>
+        <w:t xml:space="preserve"> </w:t>
+      </w:r>
+      <w:r>
+        <w:rPr>
+          <w:rFonts w:ascii="MS Gothic" w:eastAsia="MS Gothic" w:hAnsi="MS Gothic" w:cs="MS Gothic" w:hint="eastAsia"/>
+        </w:rPr>
+        <w:t>┃</w:t>
+      </w:r>
+      <w:r>
+        <w:t xml:space="preserve">     </w:t>
+      </w:r>
+      <w:r>
+        <w:rPr>
+          <w:rFonts w:ascii="MS Gothic" w:eastAsia="MS Gothic" w:hAnsi="MS Gothic" w:cs="MS Gothic" w:hint="eastAsia"/>
+        </w:rPr>
+        <w:t>┣</w:t>
+      </w:r>
+      <w:r>
+        <w:t xml:space="preserve"> exception/</w:t>
+      </w:r>
+    </w:p>
+    <w:p>
+      <w:r>
+        <w:t xml:space="preserve"> </w:t>
+      </w:r>
+      <w:r>
+        <w:rPr>
+          <w:rFonts w:ascii="MS Gothic" w:eastAsia="MS Gothic" w:hAnsi="MS Gothic" w:cs="MS Gothic" w:hint="eastAsia"/>
+        </w:rPr>
+        <w:t>┃</w:t>
+      </w:r>
+      <w:r>
+        <w:t xml:space="preserve"> </w:t>
+      </w:r>
+      <w:r>
+        <w:rPr>
+          <w:rFonts w:ascii="MS Gothic" w:eastAsia="MS Gothic" w:hAnsi="MS Gothic" w:cs="MS Gothic" w:hint="eastAsia"/>
+        </w:rPr>
+        <w:t>┃</w:t>
+      </w:r>
+      <w:r>
+        <w:t xml:space="preserve"> </w:t>
+      </w:r>
+      <w:r>
+        <w:rPr>
+          <w:rFonts w:ascii="MS Gothic" w:eastAsia="MS Gothic" w:hAnsi="MS Gothic" w:cs="MS Gothic" w:hint="eastAsia"/>
+        </w:rPr>
+        <w:t>┃</w:t>
+      </w:r>
+      <w:r>
+        <w:t xml:space="preserve">     </w:t>
+      </w:r>
+      <w:r>
+        <w:rPr>
+          <w:rFonts w:ascii="MS Gothic" w:eastAsia="MS Gothic" w:hAnsi="MS Gothic" w:cs="MS Gothic" w:hint="eastAsia"/>
+        </w:rPr>
+        <w:t>┣</w:t>
+      </w:r>
+      <w:r>
+        <w:t xml:space="preserve"> util/</w:t>
+      </w:r>
+    </w:p>
+    <w:p>
+      <w:r>
+        <w:t xml:space="preserve"> </w:t>
+      </w:r>
+      <w:r>
+        <w:rPr>
+          <w:rFonts w:ascii="MS Gothic" w:eastAsia="MS Gothic" w:hAnsi="MS Gothic" w:cs="MS Gothic" w:hint="eastAsia"/>
+        </w:rPr>
+        <w:t>┃</w:t>
+      </w:r>
+      <w:r>
+        <w:t xml:space="preserve"> </w:t>
+      </w:r>
+      <w:r>
+        <w:rPr>
+          <w:rFonts w:ascii="MS Gothic" w:eastAsia="MS Gothic" w:hAnsi="MS Gothic" w:cs="MS Gothic" w:hint="eastAsia"/>
+        </w:rPr>
+        <w:t>┃</w:t>
+      </w:r>
+      <w:r>
+        <w:t xml:space="preserve"> </w:t>
+      </w:r>
+      <w:r>
+        <w:rPr>
+          <w:rFonts w:ascii="MS Gothic" w:eastAsia="MS Gothic" w:hAnsi="MS Gothic" w:cs="MS Gothic" w:hint="eastAsia"/>
+        </w:rPr>
+        <w:t>┃</w:t>
+      </w:r>
+      <w:r>
+        <w:t xml:space="preserve">     </w:t>
+      </w:r>
+      <w:r>
+        <w:rPr>
+          <w:rFonts w:ascii="MS Gothic" w:eastAsia="MS Gothic" w:hAnsi="MS Gothic" w:cs="MS Gothic" w:hint="eastAsia"/>
+        </w:rPr>
+        <w:t>┗</w:t>
+      </w:r>
+      <w:r>
+        <w:t xml:space="preserve"> main/</w:t>
+      </w:r>
+    </w:p>
+    <w:p>
+      <w:r>
+        <w:t xml:space="preserve"> </w:t>
+      </w:r>
+      <w:r>
+        <w:rPr>
+          <w:rFonts w:ascii="MS Gothic" w:eastAsia="MS Gothic" w:hAnsi="MS Gothic" w:cs="MS Gothic" w:hint="eastAsia"/>
+        </w:rPr>
+        <w:t>┃</w:t>
+      </w:r>
+      <w:r>
+        <w:t xml:space="preserve"> </w:t>
+      </w:r>
+      <w:r>
+        <w:rPr>
+          <w:rFonts w:ascii="MS Gothic" w:eastAsia="MS Gothic" w:hAnsi="MS Gothic" w:cs="MS Gothic" w:hint="eastAsia"/>
+        </w:rPr>
+        <w:t>┃</w:t>
+      </w:r>
+      <w:r>
+        <w:t xml:space="preserve"> </w:t>
+      </w:r>
+      <w:r>
+        <w:rPr>
+          <w:rFonts w:ascii="MS Gothic" w:eastAsia="MS Gothic" w:hAnsi="MS Gothic" w:cs="MS Gothic" w:hint="eastAsia"/>
+        </w:rPr>
+        <w:t>┗</w:t>
+      </w:r>
+      <w:r>
+        <w:t xml:space="preserve"> resources/</w:t>
+      </w:r>
+    </w:p>
+    <w:p>
+      <w:r>
+        <w:t xml:space="preserve"> </w:t>
+      </w:r>
+      <w:r>
+        <w:rPr>
+          <w:rFonts w:ascii="MS Gothic" w:eastAsia="MS Gothic" w:hAnsi="MS Gothic" w:cs="MS Gothic" w:hint="eastAsia"/>
+        </w:rPr>
+        <w:t>┣</w:t>
+      </w:r>
+      <w:r>
+        <w:t xml:space="preserve"> test/</w:t>
+      </w:r>
+    </w:p>
+    <w:p>
+      <w:r>
+        <w:t xml:space="preserve"> </w:t>
+      </w:r>
+      <w:r>
+        <w:rPr>
+          <w:rFonts w:ascii="MS Gothic" w:eastAsia="MS Gothic" w:hAnsi="MS Gothic" w:cs="MS Gothic" w:hint="eastAsia"/>
+        </w:rPr>
+        <w:t>┃</w:t>
+      </w:r>
+      <w:r>
+        <w:t xml:space="preserve"> </w:t>
+      </w:r>
+      <w:r>
+        <w:rPr>
+          <w:rFonts w:ascii="MS Gothic" w:eastAsia="MS Gothic" w:hAnsi="MS Gothic" w:cs="MS Gothic" w:hint="eastAsia"/>
+        </w:rPr>
+        <w:t>┗</w:t>
+      </w:r>
+      <w:r>
+        <w:t xml:space="preserve"> java/org/</w:t>
+      </w:r>
+      <w:proofErr w:type="spellStart"/>
+      <w:r>
+        <w:t>carrental</w:t>
+      </w:r>
+      <w:proofErr w:type="spellEnd"/>
+      <w:r>
+        <w:t>/testcases/</w:t>
+      </w:r>
+    </w:p>
+    <w:p>
+      <w:r>
+        <w:t xml:space="preserve"> </w:t>
+      </w:r>
+      <w:r>
+        <w:rPr>
+          <w:rFonts w:ascii="MS Gothic" w:eastAsia="MS Gothic" w:hAnsi="MS Gothic" w:cs="MS Gothic" w:hint="eastAsia"/>
+        </w:rPr>
+        <w:t>┗</w:t>
+      </w:r>
+      <w:r>
+        <w:t xml:space="preserve"> pom.xml</w:t>
+      </w:r>
+    </w:p>
+    <w:p>
+      <w:r>
+        <w:rPr>
+          <w:rFonts w:ascii="Segoe UI Emoji" w:hAnsi="Segoe UI Emoji" w:cs="Segoe UI Emoji"/>
+        </w:rPr>
+        <w:t>📌</w:t>
+      </w:r>
+      <w:r>
+        <w:t xml:space="preserve"> </w:t>
+      </w:r>
+      <w:r>
+        <w:rPr>
+          <w:i/>
+          <w:iCs/>
+        </w:rPr>
+        <w:t>All folders were created manually to understand modular programming in Java.</w:t>
+      </w:r>
+    </w:p>
+    <w:p>
+      <w:r>
+        <w:pict w14:anchorId="3891F695">
+          <v:rect id="_x0000_i1119" style="width:0;height:1.5pt" o:hralign="center" o:hrstd="t" o:hr="t" fillcolor="#a0a0a0" stroked="f"/>
+        </w:pict>
+      </w:r>
+    </w:p>
+    <w:p>
+      <w:pPr>
+        <w:rPr>
+          <w:b/>
+          <w:bCs/>
+        </w:rPr>
+      </w:pPr>
+      <w:r>
+        <w:rPr>
+          <w:rFonts w:ascii="Segoe UI Emoji" w:hAnsi="Segoe UI Emoji" w:cs="Segoe UI Emoji"/>
+          <w:b/>
+          <w:bCs/>
+        </w:rPr>
+        <w:t>💽</w:t>
+      </w:r>
+      <w:r>
+        <w:rPr>
+          <w:b/>
+          <w:bCs/>
+        </w:rPr>
+        <w:t xml:space="preserve"> 5. Database Design</w:t>
+      </w:r>
+    </w:p>
+    <w:p>
+      <w:pPr>
+        <w:rPr>
+          <w:b/>
+          <w:bCs/>
+        </w:rPr>
+      </w:pPr>
+      <w:r>
+        <w:rPr>
+          <w:b/>
+          <w:bCs/>
+        </w:rPr>
+        <w:t xml:space="preserve">Database Name: </w:t>
+      </w:r>
+      <w:proofErr w:type="spellStart"/>
+      <w:r>
+        <w:rPr>
+          <w:b/>
+          <w:bCs/>
+        </w:rPr>
+        <w:t>car_rental_db</w:t>
+      </w:r>
+      <w:proofErr w:type="spellEnd"/>
+    </w:p>
+    <w:p>
+      <w:pPr>
+        <w:rPr>
+          <w:b/>
+          <w:bCs/>
+        </w:rPr>
+      </w:pPr>
+      <w:r>
+        <w:rPr>
+          <w:b/>
+          <w:bCs/>
+        </w:rPr>
+        <w:t>Tables:</w:t>
+      </w:r>
+    </w:p>
+    <w:p>
+      <w:pPr>
+        <w:numPr>
+          <w:ilvl w:val="0"/>
+          <w:numId w:val="2"/>
+        </w:numPr>
+      </w:pPr>
+      <w:r>
+        <w:rPr>
+          <w:b/>
+          <w:bCs/>
+        </w:rPr>
+        <w:t>Vehicle</w:t>
+      </w:r>
+    </w:p>
+    <w:p>
+      <w:pPr>
+        <w:numPr>
+          <w:ilvl w:val="0"/>
+          <w:numId w:val="2"/>
+        </w:numPr>
+      </w:pPr>
+      <w:r>
+        <w:rPr>
+          <w:b/>
+          <w:bCs/>
+        </w:rPr>
+        <w:t>Customer</w:t>
+      </w:r>
+    </w:p>
+    <w:p>
+      <w:pPr>
+        <w:numPr>
+          <w:ilvl w:val="0"/>
+          <w:numId w:val="2"/>
+        </w:numPr>
+      </w:pPr>
+      <w:r>
+        <w:rPr>
+          <w:b/>
+          <w:bCs/>
+        </w:rPr>
+        <w:t>Lease</w:t>
+      </w:r>
+    </w:p>
+    <w:p>
+      <w:pPr>
+        <w:numPr>
+          <w:ilvl w:val="0"/>
+          <w:numId w:val="2"/>
+        </w:numPr>
+      </w:pPr>
+      <w:r>
+        <w:rPr>
+          <w:b/>
+          <w:bCs/>
+        </w:rPr>
+        <w:t>Payment</w:t>
+      </w:r>
+    </w:p>
+    <w:p>
+      <w:pPr>
+        <w:rPr>
+          <w:b/>
+          <w:bCs/>
+        </w:rPr>
+      </w:pPr>
+      <w:r>
+        <w:rPr>
+          <w:b/>
+          <w:bCs/>
+        </w:rPr>
+        <w:t>SQL Script:</w:t>
+      </w:r>
+    </w:p>
+    <w:p>
+      <w:r>
+        <w:t>CREATE TABLE Vehicle (</w:t>
+      </w:r>
+    </w:p>
+    <w:p>
+      <w:r>
+        <w:t xml:space="preserve">    </w:t>
+      </w:r>
+      <w:proofErr w:type="spellStart"/>
+      <w:r>
+        <w:t>vehicleID</w:t>
+      </w:r>
+      <w:proofErr w:type="spellEnd"/>
+      <w:r>
+        <w:t xml:space="preserve"> INT AUTO_INCREMENT PRIMARY KEY,</w:t>
+      </w:r>
+    </w:p>
+    <w:p>
+      <w:r>
+        <w:t xml:space="preserve">    make </w:t>
+      </w:r>
+      <w:proofErr w:type="gramStart"/>
+      <w:r>
+        <w:t>VARCHAR(</w:t>
+      </w:r>
+      <w:proofErr w:type="gramEnd"/>
+      <w:r>
+        <w:t>50),</w:t>
+      </w:r>
+    </w:p>
+    <w:p>
+      <w:r>
+        <w:t xml:space="preserve">    model </w:t>
+      </w:r>
+      <w:proofErr w:type="gramStart"/>
+      <w:r>
+        <w:t>VARCHAR(</w:t>
+      </w:r>
+      <w:proofErr w:type="gramEnd"/>
+      <w:r>
+        <w:t>50),</w:t>
+      </w:r>
+    </w:p>
+    <w:p>
+      <w:r>
+        <w:t xml:space="preserve">    year </w:t>
+      </w:r>
+      <w:proofErr w:type="spellStart"/>
+      <w:r>
+        <w:t>YEAR</w:t>
+      </w:r>
+      <w:proofErr w:type="spellEnd"/>
+      <w:r>
+        <w:t>,</w:t>
+      </w:r>
+    </w:p>
+    <w:p>
+      <w:r>
+        <w:t xml:space="preserve">    </w:t>
+      </w:r>
+      <w:proofErr w:type="spellStart"/>
+      <w:r>
+        <w:t>dailyRate</w:t>
+      </w:r>
+      <w:proofErr w:type="spellEnd"/>
+      <w:r>
+        <w:t xml:space="preserve"> </w:t>
+      </w:r>
+      <w:proofErr w:type="gramStart"/>
+      <w:r>
+        <w:t>DECIMAL(</w:t>
+      </w:r>
+      <w:proofErr w:type="gramEnd"/>
+      <w:r>
+        <w:t>10,2),</w:t>
+      </w:r>
+    </w:p>
+    <w:p>
+      <w:r>
+        <w:t xml:space="preserve">    status </w:t>
+      </w:r>
+      <w:proofErr w:type="gramStart"/>
+      <w:r>
+        <w:t>ENUM(</w:t>
+      </w:r>
+      <w:proofErr w:type="gramEnd"/>
+      <w:r>
+        <w:t>'available', '</w:t>
+      </w:r>
+      <w:proofErr w:type="spellStart"/>
+      <w:r>
+        <w:t>notAvailable</w:t>
+      </w:r>
+      <w:proofErr w:type="spellEnd"/>
+      <w:r>
+        <w:t>'),</w:t>
+      </w:r>
+    </w:p>
+    <w:p>
+      <w:r>
+        <w:t xml:space="preserve">    </w:t>
+      </w:r>
+      <w:proofErr w:type="spellStart"/>
+      <w:r>
+        <w:t>passengerCapacity</w:t>
+      </w:r>
+      <w:proofErr w:type="spellEnd"/>
+      <w:r>
+        <w:t xml:space="preserve"> INT,</w:t>
+      </w:r>
+    </w:p>
+    <w:p>
+      <w:r>
+        <w:t xml:space="preserve">    </w:t>
+      </w:r>
+      <w:proofErr w:type="spellStart"/>
+      <w:r>
+        <w:t>engineCapacity</w:t>
+      </w:r>
+      <w:proofErr w:type="spellEnd"/>
+      <w:r>
+        <w:t xml:space="preserve"> INT</w:t>
+      </w:r>
+    </w:p>
+    <w:p>
+      <w:r>
+        <w:t>);</w:t>
+      </w:r>
+    </w:p>
+    <w:p/>
+    <w:p>
+      <w:r>
+        <w:t>CREATE TABLE Customer (</w:t>
+      </w:r>
+    </w:p>
+    <w:p>
+      <w:r>
+        <w:lastRenderedPageBreak/>
+        <w:t xml:space="preserve">    </w:t>
+      </w:r>
+      <w:proofErr w:type="spellStart"/>
+      <w:r>
+        <w:t>customerID</w:t>
+      </w:r>
+      <w:proofErr w:type="spellEnd"/>
+      <w:r>
+        <w:t xml:space="preserve"> INT AUTO_INCREMENT PRIMARY KEY,</w:t>
+      </w:r>
+    </w:p>
+    <w:p>
+      <w:r>
+        <w:t xml:space="preserve">    </w:t>
+      </w:r>
+      <w:proofErr w:type="spellStart"/>
+      <w:r>
+        <w:t>firstName</w:t>
+      </w:r>
+      <w:proofErr w:type="spellEnd"/>
+      <w:r>
+        <w:t xml:space="preserve"> </w:t>
+      </w:r>
+      <w:proofErr w:type="gramStart"/>
+      <w:r>
+        <w:t>VARCHAR(</w:t>
+      </w:r>
+      <w:proofErr w:type="gramEnd"/>
+      <w:r>
+        <w:t>50),</w:t>
+      </w:r>
+    </w:p>
+    <w:p>
+      <w:r>
+        <w:t xml:space="preserve">    </w:t>
+      </w:r>
+      <w:proofErr w:type="spellStart"/>
+      <w:r>
+        <w:t>lastName</w:t>
+      </w:r>
+      <w:proofErr w:type="spellEnd"/>
+      <w:r>
+        <w:t xml:space="preserve"> </w:t>
+      </w:r>
+      <w:proofErr w:type="gramStart"/>
+      <w:r>
+        <w:t>VARCHAR(</w:t>
+      </w:r>
+      <w:proofErr w:type="gramEnd"/>
+      <w:r>
+        <w:t>50),</w:t>
+      </w:r>
+    </w:p>
+    <w:p>
+      <w:r>
+        <w:t xml:space="preserve">    email </w:t>
+      </w:r>
+      <w:proofErr w:type="gramStart"/>
+      <w:r>
+        <w:t>VARCHAR(</w:t>
+      </w:r>
+      <w:proofErr w:type="gramEnd"/>
+      <w:r>
+        <w:t>100),</w:t>
+      </w:r>
+    </w:p>
+    <w:p>
+      <w:r>
+        <w:t xml:space="preserve">    </w:t>
+      </w:r>
+      <w:proofErr w:type="spellStart"/>
+      <w:r>
+        <w:t>phoneNumber</w:t>
+      </w:r>
+      <w:proofErr w:type="spellEnd"/>
+      <w:r>
+        <w:t xml:space="preserve"> </w:t>
+      </w:r>
+      <w:proofErr w:type="gramStart"/>
+      <w:r>
+        <w:t>VARCHAR(</w:t>
+      </w:r>
+      <w:proofErr w:type="gramEnd"/>
+      <w:r>
+        <w:t>15)</w:t>
+      </w:r>
+    </w:p>
+    <w:p>
+      <w:r>
+        <w:t>);</w:t>
+      </w:r>
+    </w:p>
+    <w:p/>
+    <w:p>
+      <w:r>
+        <w:t>CREATE TABLE Lease (</w:t>
+      </w:r>
+    </w:p>
+    <w:p>
+      <w:r>
+        <w:t xml:space="preserve">    </w:t>
+      </w:r>
+      <w:proofErr w:type="spellStart"/>
+      <w:r>
+        <w:t>leaseID</w:t>
+      </w:r>
+      <w:proofErr w:type="spellEnd"/>
+      <w:r>
+        <w:t xml:space="preserve"> INT AUTO_INCREMENT PRIMARY KEY,</w:t>
+      </w:r>
+    </w:p>
+    <w:p>
+      <w:r>
+        <w:t xml:space="preserve">    </w:t>
+      </w:r>
+      <w:proofErr w:type="spellStart"/>
+      <w:r>
+        <w:t>vehicleID</w:t>
+      </w:r>
+      <w:proofErr w:type="spellEnd"/>
+      <w:r>
+        <w:t xml:space="preserve"> INT,</w:t>
+      </w:r>
+    </w:p>
+    <w:p>
+      <w:r>
+        <w:t xml:space="preserve">    </w:t>
+      </w:r>
+      <w:proofErr w:type="spellStart"/>
+      <w:r>
+        <w:t>customerID</w:t>
+      </w:r>
+      <w:proofErr w:type="spellEnd"/>
+      <w:r>
+        <w:t xml:space="preserve"> INT,</w:t>
+      </w:r>
+    </w:p>
+    <w:p>
+      <w:r>
+        <w:t xml:space="preserve">    </w:t>
+      </w:r>
+      <w:proofErr w:type="spellStart"/>
+      <w:r>
+        <w:t>startDate</w:t>
+      </w:r>
+      <w:proofErr w:type="spellEnd"/>
+      <w:r>
+        <w:t xml:space="preserve"> DATE,</w:t>
+      </w:r>
+    </w:p>
+    <w:p>
+      <w:r>
+        <w:t xml:space="preserve">    </w:t>
+      </w:r>
+      <w:proofErr w:type="spellStart"/>
+      <w:r>
+        <w:t>endDate</w:t>
+      </w:r>
+      <w:proofErr w:type="spellEnd"/>
+      <w:r>
+        <w:t xml:space="preserve"> DATE,</w:t>
+      </w:r>
+    </w:p>
+    <w:p>
+      <w:r>
+        <w:t xml:space="preserve">    type </w:t>
+      </w:r>
+      <w:proofErr w:type="gramStart"/>
+      <w:r>
+        <w:t>ENUM(</w:t>
+      </w:r>
+      <w:proofErr w:type="gramEnd"/>
+      <w:r>
+        <w:t>'</w:t>
+      </w:r>
+      <w:proofErr w:type="spellStart"/>
+      <w:r>
+        <w:t>DailyLease</w:t>
+      </w:r>
+      <w:proofErr w:type="spellEnd"/>
+      <w:r>
+        <w:t>', '</w:t>
+      </w:r>
+      <w:proofErr w:type="spellStart"/>
+      <w:r>
+        <w:t>MonthlyLease</w:t>
+      </w:r>
+      <w:proofErr w:type="spellEnd"/>
+      <w:r>
+        <w:t>'),</w:t>
+      </w:r>
+    </w:p>
+    <w:p>
+      <w:r>
+        <w:t xml:space="preserve">    FOREIGN KEY (</w:t>
+      </w:r>
+      <w:proofErr w:type="spellStart"/>
+      <w:r>
+        <w:t>vehicleID</w:t>
+      </w:r>
+      <w:proofErr w:type="spellEnd"/>
+      <w:r>
+        <w:t>) REFERENCES Vehicle(</w:t>
+      </w:r>
+      <w:proofErr w:type="spellStart"/>
+      <w:r>
+        <w:t>vehicleID</w:t>
+      </w:r>
+      <w:proofErr w:type="spellEnd"/>
+      <w:r>
+        <w:t>),</w:t>
+      </w:r>
+    </w:p>
+    <w:p>
+      <w:r>
+        <w:t xml:space="preserve">    FOREIGN KEY (</w:t>
+      </w:r>
+      <w:proofErr w:type="spellStart"/>
+      <w:r>
+        <w:t>customerID</w:t>
+      </w:r>
+      <w:proofErr w:type="spellEnd"/>
+      <w:r>
+        <w:t>) REFERENCES Customer(</w:t>
+      </w:r>
+      <w:proofErr w:type="spellStart"/>
+      <w:r>
+        <w:t>customerID</w:t>
+      </w:r>
+      <w:proofErr w:type="spellEnd"/>
+      <w:r>
+        <w:t>)</w:t>
+      </w:r>
+    </w:p>
+    <w:p>
+      <w:r>
+        <w:t>);</w:t>
+      </w:r>
+    </w:p>
+    <w:p/>
+    <w:p>
+      <w:r>
+        <w:t>CREATE TABLE Payment (</w:t>
+      </w:r>
+    </w:p>
+    <w:p>
+      <w:r>
+        <w:t xml:space="preserve">    </w:t>
+      </w:r>
+      <w:proofErr w:type="spellStart"/>
+      <w:r>
+        <w:t>paymentID</w:t>
+      </w:r>
+      <w:proofErr w:type="spellEnd"/>
+      <w:r>
+        <w:t xml:space="preserve"> INT AUTO_INCREMENT PRIMARY KEY,</w:t>
+      </w:r>
+    </w:p>
+    <w:p>
+      <w:r>
+        <w:t xml:space="preserve">    </w:t>
+      </w:r>
+      <w:proofErr w:type="spellStart"/>
+      <w:r>
+        <w:t>leaseID</w:t>
+      </w:r>
+      <w:proofErr w:type="spellEnd"/>
+      <w:r>
+        <w:t xml:space="preserve"> INT,</w:t>
+      </w:r>
+    </w:p>
+    <w:p>
+      <w:r>
+        <w:t xml:space="preserve">    </w:t>
+      </w:r>
+      <w:proofErr w:type="spellStart"/>
+      <w:r>
+        <w:t>paymentDate</w:t>
+      </w:r>
+      <w:proofErr w:type="spellEnd"/>
+      <w:r>
+        <w:t xml:space="preserve"> DATE,</w:t>
+      </w:r>
+    </w:p>
+    <w:p>
+      <w:r>
+        <w:t xml:space="preserve">    amount </w:t>
+      </w:r>
+      <w:proofErr w:type="gramStart"/>
+      <w:r>
+        <w:t>DECIMAL(</w:t>
+      </w:r>
+      <w:proofErr w:type="gramEnd"/>
+      <w:r>
+        <w:t>10,2),</w:t>
+      </w:r>
+    </w:p>
+    <w:p>
+      <w:r>
+        <w:t xml:space="preserve">    FOREIGN KEY (</w:t>
+      </w:r>
+      <w:proofErr w:type="spellStart"/>
+      <w:r>
+        <w:t>leaseID</w:t>
+      </w:r>
+      <w:proofErr w:type="spellEnd"/>
+      <w:r>
+        <w:t>) REFERENCES Lease(</w:t>
+      </w:r>
+      <w:proofErr w:type="spellStart"/>
+      <w:r>
+        <w:t>leaseID</w:t>
+      </w:r>
+      <w:proofErr w:type="spellEnd"/>
+      <w:r>
+        <w:t>)</w:t>
+      </w:r>
+    </w:p>
+    <w:p>
+      <w:r>
+        <w:t>);</w:t>
+      </w:r>
+    </w:p>
+    <w:p>
+      <w:r>
+        <w:pict w14:anchorId="52AD7869">
+          <v:rect id="_x0000_i1120" style="width:0;height:1.5pt" o:hralign="center" o:hrstd="t" o:hr="t" fillcolor="#a0a0a0" stroked="f"/>
+        </w:pict>
+      </w:r>
+    </w:p>
+    <w:p>
+      <w:pPr>
+        <w:rPr>
+          <w:b/>
+          <w:bCs/>
+        </w:rPr>
+      </w:pPr>
+      <w:r>
+        <w:rPr>
+          <w:rFonts w:ascii="Segoe UI Emoji" w:hAnsi="Segoe UI Emoji" w:cs="Segoe UI Emoji"/>
+          <w:b/>
+          <w:bCs/>
+        </w:rPr>
+        <w:t>🧩</w:t>
+      </w:r>
+      <w:r>
+        <w:rPr>
+          <w:b/>
+          <w:bCs/>
+        </w:rPr>
+        <w:t xml:space="preserve"> 6. Packages and Responsibilities</w:t>
+      </w:r>
+    </w:p>
+    <w:tbl>
+      <w:tblPr>
+        <w:tblW w:w="0" w:type="auto"/>
+        <w:tblCellSpacing w:w="15" w:type="dxa"/>
+        <w:tblCellMar>
+          <w:top w:w="15" w:type="dxa"/>
+          <w:left w:w="15" w:type="dxa"/>
+          <w:bottom w:w="15" w:type="dxa"/>
+          <w:right w:w="15" w:type="dxa"/>
+        </w:tblCellMar>
+        <w:tblLook w:val="04A0" w:firstRow="1" w:lastRow="0" w:firstColumn="1" w:lastColumn="0" w:noHBand="0" w:noVBand="1"/>
+      </w:tblPr>
+      <w:tblGrid>
+        <w:gridCol w:w="1087"/>
+        <w:gridCol w:w="8194"/>
+      </w:tblGrid>
+      <w:tr>
+        <w:trPr>
+          <w:tblHeader/>
+          <w:tblCellSpacing w:w="15" w:type="dxa"/>
+        </w:trPr>
+        <w:tc>
+          <w:tcPr>
+            <w:tcW w:w="0" w:type="auto"/>
+            <w:vAlign w:val="center"/>
+            <w:hideMark/>
+          </w:tcPr>
+          <w:p>
+            <w:pPr>
+              <w:rPr>
+                <w:b/>
+                <w:bCs/>
+              </w:rPr>
+            </w:pPr>
+            <w:r>
+              <w:rPr>
+                <w:b/>
+                <w:bCs/>
+              </w:rPr>
+              <w:t>Package</w:t>
+            </w:r>
+          </w:p>
+        </w:tc>
+        <w:tc>
+          <w:tcPr>
+            <w:tcW w:w="0" w:type="auto"/>
+            <w:vAlign w:val="center"/>
+            <w:hideMark/>
+          </w:tcPr>
+          <w:p>
+            <w:pPr>
+              <w:rPr>
+                <w:b/>
+                <w:bCs/>
+              </w:rPr>
+            </w:pPr>
+            <w:r>
+              <w:rPr>
+                <w:b/>
+                <w:bCs/>
+              </w:rPr>
+              <w:t>Description</w:t>
+            </w:r>
+          </w:p>
+        </w:tc>
+      </w:tr>
+      <w:tr>
+        <w:trPr>
+          <w:tblCellSpacing w:w="15" w:type="dxa"/>
+        </w:trPr>
+        <w:tc>
+          <w:tcPr>
+            <w:tcW w:w="0" w:type="auto"/>
+            <w:vAlign w:val="center"/>
+            <w:hideMark/>
+          </w:tcPr>
+          <w:p>
+            <w:r>
+              <w:t>entity</w:t>
+            </w:r>
+          </w:p>
+        </w:tc>
+        <w:tc>
+          <w:tcPr>
+            <w:tcW w:w="0" w:type="auto"/>
+            <w:vAlign w:val="center"/>
+            <w:hideMark/>
+          </w:tcPr>
+          <w:p>
+            <w:r>
+              <w:t>Contains POJO classes for database tables (Car, Customer, Lease, Payment).</w:t>
+            </w:r>
+          </w:p>
+        </w:tc>
+      </w:tr>
+      <w:tr>
+        <w:trPr>
+          <w:tblCellSpacing w:w="15" w:type="dxa"/>
+        </w:trPr>
+        <w:tc>
+          <w:tcPr>
+            <w:tcW w:w="0" w:type="auto"/>
+            <w:vAlign w:val="center"/>
+            <w:hideMark/>
+          </w:tcPr>
+          <w:p>
+            <w:r>
+              <w:t>dao</w:t>
+            </w:r>
+          </w:p>
+        </w:tc>
+        <w:tc>
+          <w:tcPr>
+            <w:tcW w:w="0" w:type="auto"/>
+            <w:vAlign w:val="center"/>
+            <w:hideMark/>
+          </w:tcPr>
+          <w:p>
+            <w:r>
+              <w:t>Contains interface and implementation for database operations.</w:t>
+            </w:r>
+          </w:p>
+        </w:tc>
+      </w:tr>
+      <w:tr>
+        <w:trPr>
+          <w:tblCellSpacing w:w="15" w:type="dxa"/>
+        </w:trPr>
+        <w:tc>
+          <w:tcPr>
+            <w:tcW w:w="0" w:type="auto"/>
+            <w:vAlign w:val="center"/>
+            <w:hideMark/>
+          </w:tcPr>
+          <w:p>
+            <w:r>
+              <w:lastRenderedPageBreak/>
+              <w:t>exception</w:t>
+            </w:r>
+          </w:p>
+        </w:tc>
+        <w:tc>
+          <w:tcPr>
+            <w:tcW w:w="0" w:type="auto"/>
+            <w:vAlign w:val="center"/>
+            <w:hideMark/>
+          </w:tcPr>
+          <w:p>
+            <w:r>
+              <w:t xml:space="preserve">Contains user-defined exceptions (like </w:t>
+            </w:r>
+            <w:proofErr w:type="spellStart"/>
+            <w:r>
+              <w:t>CarNotFoundException</w:t>
+            </w:r>
+            <w:proofErr w:type="spellEnd"/>
+            <w:r>
+              <w:t>).</w:t>
+            </w:r>
+          </w:p>
+        </w:tc>
+      </w:tr>
+      <w:tr>
+        <w:trPr>
+          <w:tblCellSpacing w:w="15" w:type="dxa"/>
+        </w:trPr>
+        <w:tc>
+          <w:tcPr>
+            <w:tcW w:w="0" w:type="auto"/>
+            <w:vAlign w:val="center"/>
+            <w:hideMark/>
+          </w:tcPr>
+          <w:p>
+            <w:r>
+              <w:t>util</w:t>
+            </w:r>
+          </w:p>
+        </w:tc>
+        <w:tc>
+          <w:tcPr>
+            <w:tcW w:w="0" w:type="auto"/>
+            <w:vAlign w:val="center"/>
+            <w:hideMark/>
+          </w:tcPr>
+          <w:p>
+            <w:r>
+              <w:t>Contains utility classes for database connection (</w:t>
+            </w:r>
+            <w:proofErr w:type="spellStart"/>
+            <w:r>
+              <w:t>DBConnUtil</w:t>
+            </w:r>
+            <w:proofErr w:type="spellEnd"/>
+            <w:r>
+              <w:t xml:space="preserve">, </w:t>
+            </w:r>
+            <w:proofErr w:type="spellStart"/>
+            <w:r>
+              <w:t>DBPropertyUtil</w:t>
+            </w:r>
+            <w:proofErr w:type="spellEnd"/>
+            <w:r>
+              <w:t>).</w:t>
+            </w:r>
+          </w:p>
+        </w:tc>
+      </w:tr>
+      <w:tr>
+        <w:trPr>
+          <w:tblCellSpacing w:w="15" w:type="dxa"/>
+        </w:trPr>
+        <w:tc>
+          <w:tcPr>
+            <w:tcW w:w="0" w:type="auto"/>
+            <w:vAlign w:val="center"/>
+            <w:hideMark/>
+          </w:tcPr>
+          <w:p>
+            <w:r>
+              <w:t>main</w:t>
+            </w:r>
+          </w:p>
+        </w:tc>
+        <w:tc>
+          <w:tcPr>
+            <w:tcW w:w="0" w:type="auto"/>
+            <w:vAlign w:val="center"/>
+            <w:hideMark/>
+          </w:tcPr>
+          <w:p>
+            <w:r>
+              <w:t>Contains the main menu-driven Java program (Main.java).</w:t>
+            </w:r>
+          </w:p>
+        </w:tc>
+      </w:tr>
+    </w:tbl>
+    <w:p>
+      <w:r>
+        <w:pict w14:anchorId="63F13C85">
+          <v:rect id="_x0000_i1121" style="width:0;height:1.5pt" o:hralign="center" o:hrstd="t" o:hr="t" fillcolor="#a0a0a0" stroked="f"/>
+        </w:pict>
+      </w:r>
+    </w:p>
+    <w:p>
+      <w:pPr>
+        <w:rPr>
+          <w:b/>
+          <w:bCs/>
+        </w:rPr>
+      </w:pPr>
+      <w:r>
+        <w:rPr>
+          <w:rFonts w:ascii="Segoe UI Emoji" w:hAnsi="Segoe UI Emoji" w:cs="Segoe UI Emoji"/>
+          <w:b/>
+          <w:bCs/>
+        </w:rPr>
+        <w:t>⚙️</w:t>
+      </w:r>
+      <w:r>
+        <w:rPr>
+          <w:b/>
+          <w:bCs/>
+        </w:rPr>
+        <w:t xml:space="preserve"> 7. Application Modules</w:t>
+      </w:r>
+    </w:p>
+    <w:p>
+      <w:pPr>
+        <w:rPr>
+          <w:b/>
+          <w:bCs/>
+        </w:rPr>
+      </w:pPr>
+      <w:r>
+        <w:rPr>
+          <w:rFonts w:ascii="Segoe UI Emoji" w:hAnsi="Segoe UI Emoji" w:cs="Segoe UI Emoji"/>
+          <w:b/>
+          <w:bCs/>
+        </w:rPr>
+        <w:t>🧍</w:t>
+      </w:r>
+      <w:r>
+        <w:rPr>
+          <w:b/>
+          <w:bCs/>
+        </w:rPr>
+        <w:t xml:space="preserve"> Customer Management</w:t>
+      </w:r>
+    </w:p>
+    <w:p>
+      <w:pPr>
+        <w:numPr>
+          <w:ilvl w:val="0"/>
+          <w:numId w:val="3"/>
+        </w:numPr>
+      </w:pPr>
+      <w:r>
+        <w:t>Add a new customer</w:t>
+      </w:r>
+    </w:p>
+    <w:p>
+      <w:pPr>
+        <w:numPr>
+          <w:ilvl w:val="0"/>
+          <w:numId w:val="3"/>
+        </w:numPr>
+      </w:pPr>
+      <w:r>
+        <w:t>Remove a customer</w:t>
+      </w:r>
+    </w:p>
+    <w:p>
+      <w:pPr>
+        <w:numPr>
+          <w:ilvl w:val="0"/>
+          <w:numId w:val="3"/>
+        </w:numPr>
+      </w:pPr>
+      <w:r>
+        <w:t>List all customers</w:t>
+      </w:r>
+    </w:p>
+    <w:p>
+      <w:pPr>
+        <w:numPr>
+          <w:ilvl w:val="0"/>
+          <w:numId w:val="3"/>
+        </w:numPr>
+      </w:pPr>
+      <w:r>
+        <w:t>Find customer by ID</w:t>
+      </w:r>
+    </w:p>
+    <w:p>
+      <w:pPr>
+        <w:rPr>
+          <w:b/>
+          <w:bCs/>
+        </w:rPr>
+      </w:pPr>
+      <w:r>
+        <w:rPr>
+          <w:rFonts w:ascii="Segoe UI Emoji" w:hAnsi="Segoe UI Emoji" w:cs="Segoe UI Emoji"/>
+          <w:b/>
+          <w:bCs/>
+        </w:rPr>
+        <w:t>🚘</w:t>
+      </w:r>
+      <w:r>
+        <w:rPr>
+          <w:b/>
+          <w:bCs/>
+        </w:rPr>
+        <w:t xml:space="preserve"> Car Management</w:t>
+      </w:r>
+    </w:p>
+    <w:p>
+      <w:pPr>
+        <w:numPr>
+          <w:ilvl w:val="0"/>
+          <w:numId w:val="4"/>
+        </w:numPr>
+      </w:pPr>
+      <w:r>
+        <w:t>Add new car</w:t>
+      </w:r>
+    </w:p>
+    <w:p>
+      <w:pPr>
+        <w:numPr>
+          <w:ilvl w:val="0"/>
+          <w:numId w:val="4"/>
+        </w:numPr>
+      </w:pPr>
+      <w:r>
+        <w:t>Remove car</w:t>
+      </w:r>
+    </w:p>
+    <w:p>
+      <w:pPr>
+        <w:numPr>
+          <w:ilvl w:val="0"/>
+          <w:numId w:val="4"/>
+        </w:numPr>
+      </w:pPr>
+      <w:r>
+        <w:t>View available cars</w:t>
+      </w:r>
+    </w:p>
+    <w:p>
+      <w:pPr>
+        <w:numPr>
+          <w:ilvl w:val="0"/>
+          <w:numId w:val="4"/>
+        </w:numPr>
+      </w:pPr>
+      <w:r>
+        <w:t>View rented cars</w:t>
+      </w:r>
+    </w:p>
+    <w:p>
+      <w:pPr>
+        <w:numPr>
+          <w:ilvl w:val="0"/>
+          <w:numId w:val="4"/>
+        </w:numPr>
+      </w:pPr>
+      <w:r>
+        <w:t>Search car by ID</w:t>
+      </w:r>
+    </w:p>
+    <w:p>
+      <w:pPr>
+        <w:rPr>
+          <w:b/>
+          <w:bCs/>
+        </w:rPr>
+      </w:pPr>
+      <w:r>
+        <w:rPr>
+          <w:rFonts w:ascii="Segoe UI Emoji" w:hAnsi="Segoe UI Emoji" w:cs="Segoe UI Emoji"/>
+          <w:b/>
+          <w:bCs/>
+        </w:rPr>
+        <w:t>🧾</w:t>
+      </w:r>
+      <w:r>
+        <w:rPr>
+          <w:b/>
+          <w:bCs/>
+        </w:rPr>
+        <w:t xml:space="preserve"> Lease Management</w:t>
+      </w:r>
+    </w:p>
+    <w:p>
+      <w:pPr>
+        <w:numPr>
+          <w:ilvl w:val="0"/>
+          <w:numId w:val="5"/>
+        </w:numPr>
+      </w:pPr>
+      <w:r>
+        <w:t>Create lease (assign car to customer)</w:t>
+      </w:r>
+    </w:p>
+    <w:p>
+      <w:pPr>
+        <w:numPr>
+          <w:ilvl w:val="0"/>
+          <w:numId w:val="5"/>
+        </w:numPr>
+      </w:pPr>
+      <w:r>
+        <w:t>Return car</w:t>
+      </w:r>
+    </w:p>
+    <w:p>
+      <w:pPr>
+        <w:numPr>
+          <w:ilvl w:val="0"/>
+          <w:numId w:val="5"/>
+        </w:numPr>
+      </w:pPr>
+      <w:r>
+        <w:t>List active leases</w:t>
+      </w:r>
+    </w:p>
+    <w:p>
+      <w:pPr>
+        <w:numPr>
+          <w:ilvl w:val="0"/>
+          <w:numId w:val="5"/>
+        </w:numPr>
+      </w:pPr>
+      <w:r>
+        <w:t>View lease history</w:t>
+      </w:r>
+    </w:p>
+    <w:p>
+      <w:pPr>
+        <w:rPr>
+          <w:b/>
+          <w:bCs/>
+        </w:rPr>
+      </w:pPr>
+      <w:r>
+        <w:rPr>
+          <w:rFonts w:ascii="Segoe UI Emoji" w:hAnsi="Segoe UI Emoji" w:cs="Segoe UI Emoji"/>
+          <w:b/>
+          <w:bCs/>
+        </w:rPr>
+        <w:t>💰</w:t>
+      </w:r>
+      <w:r>
+        <w:rPr>
+          <w:b/>
+          <w:bCs/>
+        </w:rPr>
+        <w:t xml:space="preserve"> Payment Management</w:t>
+      </w:r>
+    </w:p>
+    <w:p>
+      <w:pPr>
+        <w:numPr>
+          <w:ilvl w:val="0"/>
+          <w:numId w:val="6"/>
+        </w:numPr>
+      </w:pPr>
+      <w:r>
+        <w:t>Record payment</w:t>
+      </w:r>
+    </w:p>
+    <w:p>
+      <w:pPr>
+        <w:numPr>
+          <w:ilvl w:val="0"/>
+          <w:numId w:val="6"/>
+        </w:numPr>
+      </w:pPr>
+      <w:r>
+        <w:t>View payment history</w:t>
+      </w:r>
+    </w:p>
+    <w:p>
+      <w:pPr>
+        <w:numPr>
+          <w:ilvl w:val="0"/>
+          <w:numId w:val="6"/>
+        </w:numPr>
+      </w:pPr>
+      <w:r>
+        <w:t>Calculate total revenue</w:t>
+      </w:r>
+    </w:p>
+    <w:p>
+      <w:r>
+        <w:pict w14:anchorId="38AB9521">
+          <v:rect id="_x0000_i1122" style="width:0;height:1.5pt" o:hralign="center" o:hrstd="t" o:hr="t" fillcolor="#a0a0a0" stroked="f"/>
+        </w:pict>
+      </w:r>
+    </w:p>
+    <w:p>
+      <w:pPr>
+        <w:rPr>
+          <w:b/>
+          <w:bCs/>
+        </w:rPr>
+      </w:pPr>
+      <w:r>
+        <w:rPr>
+          <w:rFonts w:ascii="Segoe UI Emoji" w:hAnsi="Segoe UI Emoji" w:cs="Segoe UI Emoji"/>
+          <w:b/>
+          <w:bCs/>
+        </w:rPr>
+        <w:t>🔗</w:t>
+      </w:r>
+      <w:r>
+        <w:rPr>
+          <w:b/>
+          <w:bCs/>
+        </w:rPr>
+        <w:t xml:space="preserve"> 8. Database Connection</w:t>
+      </w:r>
+    </w:p>
+    <w:p>
+      <w:pPr>
+        <w:rPr>
+          <w:b/>
+          <w:bCs/>
+        </w:rPr>
+      </w:pPr>
+      <w:proofErr w:type="spellStart"/>
+      <w:proofErr w:type="gramStart"/>
+      <w:r>
+        <w:rPr>
+          <w:b/>
+          <w:bCs/>
+        </w:rPr>
+        <w:t>db.properties</w:t>
+      </w:r>
+      <w:proofErr w:type="spellEnd"/>
+      <w:proofErr w:type="gramEnd"/>
+    </w:p>
+    <w:p>
+      <w:r>
+        <w:t>hostname=localhost</w:t>
+      </w:r>
+    </w:p>
+    <w:p>
+      <w:r>
+        <w:lastRenderedPageBreak/>
+        <w:t>port=3306</w:t>
+      </w:r>
+    </w:p>
+    <w:p>
+      <w:proofErr w:type="spellStart"/>
+      <w:r>
+        <w:t>dbname</w:t>
+      </w:r>
+      <w:proofErr w:type="spellEnd"/>
+      <w:r>
+        <w:t>=</w:t>
+      </w:r>
+      <w:proofErr w:type="spellStart"/>
+      <w:r>
+        <w:t>car_rental_db</w:t>
+      </w:r>
+      <w:proofErr w:type="spellEnd"/>
+    </w:p>
+    <w:p>
+      <w:r>
+        <w:t>username=root</w:t>
+      </w:r>
+    </w:p>
+    <w:p>
+      <w:r>
+        <w:t>password=</w:t>
+      </w:r>
+      <w:proofErr w:type="spellStart"/>
+      <w:r>
+        <w:t>yourpassword</w:t>
+      </w:r>
+      <w:proofErr w:type="spellEnd"/>
+    </w:p>
+    <w:p>
+      <w:pPr>
+        <w:rPr>
+          <w:b/>
+          <w:bCs/>
+        </w:rPr>
+      </w:pPr>
+      <w:r>
+        <w:rPr>
+          <w:b/>
+          <w:bCs/>
+        </w:rPr>
+        <w:t>DBConnUtil.java</w:t>
+      </w:r>
+    </w:p>
+    <w:p>
+      <w:r>
+        <w:t xml:space="preserve">public class </w:t>
+      </w:r>
+      <w:proofErr w:type="spellStart"/>
+      <w:r>
+        <w:t>DBConnUtil</w:t>
+      </w:r>
+      <w:proofErr w:type="spellEnd"/>
+      <w:r>
+        <w:t xml:space="preserve"> {</w:t>
+      </w:r>
+    </w:p>
+    <w:p>
+      <w:r>
+        <w:t xml:space="preserve">    public static Connection </w:t>
+      </w:r>
+      <w:proofErr w:type="spellStart"/>
+      <w:proofErr w:type="gramStart"/>
+      <w:r>
+        <w:t>getConnection</w:t>
+      </w:r>
+      <w:proofErr w:type="spellEnd"/>
+      <w:r>
+        <w:t>(</w:t>
+      </w:r>
+      <w:proofErr w:type="gramEnd"/>
+      <w:r>
+        <w:t>) {</w:t>
+      </w:r>
+    </w:p>
+    <w:p>
+      <w:r>
+        <w:t xml:space="preserve">        try {</w:t>
+      </w:r>
+    </w:p>
+    <w:p>
+      <w:r>
+        <w:t xml:space="preserve">            String </w:t>
+      </w:r>
+      <w:proofErr w:type="spellStart"/>
+      <w:r>
+        <w:t>url</w:t>
+      </w:r>
+      <w:proofErr w:type="spellEnd"/>
+      <w:r>
+        <w:t xml:space="preserve"> = "</w:t>
+      </w:r>
+      <w:proofErr w:type="spellStart"/>
+      <w:proofErr w:type="gramStart"/>
+      <w:r>
+        <w:t>jdbc:mysql</w:t>
+      </w:r>
+      <w:proofErr w:type="spellEnd"/>
+      <w:r>
+        <w:t>://localhost:3306/</w:t>
+      </w:r>
+      <w:proofErr w:type="spellStart"/>
+      <w:r>
+        <w:t>car_rental_db</w:t>
+      </w:r>
+      <w:proofErr w:type="spellEnd"/>
+      <w:proofErr w:type="gramEnd"/>
+      <w:r>
+        <w:t>";</w:t>
+      </w:r>
+    </w:p>
+    <w:p>
+      <w:r>
+        <w:t xml:space="preserve">            String user = "root";</w:t>
+      </w:r>
+    </w:p>
+    <w:p>
+      <w:r>
+        <w:t xml:space="preserve">            String pass = "</w:t>
+      </w:r>
+      <w:proofErr w:type="spellStart"/>
+      <w:r>
+        <w:t>yourpassword</w:t>
+      </w:r>
+      <w:proofErr w:type="spellEnd"/>
+      <w:r>
+        <w:t>";</w:t>
+      </w:r>
+    </w:p>
+    <w:p>
+      <w:r>
+        <w:t xml:space="preserve">            return </w:t>
+      </w:r>
+      <w:proofErr w:type="spellStart"/>
+      <w:r>
+        <w:t>DriverManager.getConnection</w:t>
+      </w:r>
+      <w:proofErr w:type="spellEnd"/>
+      <w:r>
+        <w:t>(</w:t>
+      </w:r>
+      <w:proofErr w:type="spellStart"/>
+      <w:r>
+        <w:t>url</w:t>
+      </w:r>
+      <w:proofErr w:type="spellEnd"/>
+      <w:r>
+        <w:t>, user, pass);</w:t>
+      </w:r>
+    </w:p>
+    <w:p>
+      <w:r>
+        <w:t xml:space="preserve">        } catch (</w:t>
+      </w:r>
+      <w:proofErr w:type="spellStart"/>
+      <w:r>
+        <w:t>SQLException</w:t>
+      </w:r>
+      <w:proofErr w:type="spellEnd"/>
+      <w:r>
+        <w:t xml:space="preserve"> e) {</w:t>
+      </w:r>
+    </w:p>
+    <w:p>
+      <w:r>
+        <w:t xml:space="preserve">            </w:t>
+      </w:r>
+      <w:proofErr w:type="spellStart"/>
+      <w:proofErr w:type="gramStart"/>
+      <w:r>
+        <w:t>e.printStackTrace</w:t>
+      </w:r>
+      <w:proofErr w:type="spellEnd"/>
+      <w:proofErr w:type="gramEnd"/>
+      <w:r>
+        <w:t>();</w:t>
+      </w:r>
+    </w:p>
+    <w:p>
+      <w:r>
+        <w:t xml:space="preserve">            return null;</w:t>
+      </w:r>
+    </w:p>
+    <w:p>
+      <w:r>
+        <w:t xml:space="preserve">        }</w:t>
+      </w:r>
+    </w:p>
+    <w:p>
+      <w:r>
+        <w:t xml:space="preserve">    }</w:t>
+      </w:r>
+    </w:p>
+    <w:p>
+      <w:r>
+        <w:t>}</w:t>
+      </w:r>
+    </w:p>
+    <w:p>
+      <w:r>
+        <w:pict w14:anchorId="2984F286">
+          <v:rect id="_x0000_i1123" style="width:0;height:1.5pt" o:hralign="center" o:hrstd="t" o:hr="t" fillcolor="#a0a0a0" stroked="f"/>
+        </w:pict>
+      </w:r>
+    </w:p>
+    <w:p>
+      <w:pPr>
+        <w:rPr>
+          <w:b/>
+          <w:bCs/>
+        </w:rPr>
+      </w:pPr>
+      <w:r>
+        <w:rPr>
+          <w:rFonts w:ascii="Segoe UI Emoji" w:hAnsi="Segoe UI Emoji" w:cs="Segoe UI Emoji"/>
+          <w:b/>
+          <w:bCs/>
+        </w:rPr>
+        <w:t>🧠</w:t>
+      </w:r>
+      <w:r>
+        <w:rPr>
+          <w:b/>
+          <w:bCs/>
+        </w:rPr>
+        <w:t xml:space="preserve"> 9. Exception Handling</w:t>
+      </w:r>
+    </w:p>
+    <w:p>
+      <w:r>
+        <w:t>Custom exception classes were created for better error reporting:</w:t>
+      </w:r>
+    </w:p>
+    <w:p>
+      <w:pPr>
+        <w:numPr>
+          <w:ilvl w:val="0"/>
+          <w:numId w:val="7"/>
+        </w:numPr>
+      </w:pPr>
+      <w:proofErr w:type="spellStart"/>
+      <w:r>
+        <w:t>CarNotFoundException</w:t>
+      </w:r>
+      <w:proofErr w:type="spellEnd"/>
+    </w:p>
+    <w:p>
+      <w:pPr>
+        <w:numPr>
+          <w:ilvl w:val="0"/>
+          <w:numId w:val="7"/>
+        </w:numPr>
+      </w:pPr>
+      <w:proofErr w:type="spellStart"/>
+      <w:r>
+        <w:t>CustomerNotFoundException</w:t>
+      </w:r>
+      <w:proofErr w:type="spellEnd"/>
+    </w:p>
+    <w:p>
+      <w:pPr>
+        <w:numPr>
+          <w:ilvl w:val="0"/>
+          <w:numId w:val="7"/>
+        </w:numPr>
+      </w:pPr>
+      <w:proofErr w:type="spellStart"/>
+      <w:r>
+        <w:t>LeaseNotFoundException</w:t>
+      </w:r>
+      <w:proofErr w:type="spellEnd"/>
+    </w:p>
+    <w:p>
+      <w:r>
+        <w:t>These exceptions help identify missing records gracefully instead of crashing the application.</w:t>
+      </w:r>
+    </w:p>
+    <w:p>
+      <w:r>
+        <w:pict w14:anchorId="6C58C8DB">
+          <v:rect id="_x0000_i1124" style="width:0;height:1.5pt" o:hralign="center" o:hrstd="t" o:hr="t" fillcolor="#a0a0a0" stroked="f"/>
+        </w:pict>
+      </w:r>
+    </w:p>
+    <w:p>
+      <w:pPr>
+        <w:rPr>
+          <w:b/>
+          <w:bCs/>
+        </w:rPr>
+      </w:pPr>
+      <w:r>
+        <w:rPr>
+          <w:rFonts w:ascii="Segoe UI Emoji" w:hAnsi="Segoe UI Emoji" w:cs="Segoe UI Emoji"/>
+          <w:b/>
+          <w:bCs/>
+        </w:rPr>
+        <w:t>🧮</w:t>
+      </w:r>
+      <w:r>
+        <w:rPr>
+          <w:b/>
+          <w:bCs/>
+        </w:rPr>
+        <w:t xml:space="preserve"> 10. Main Application Flow</w:t>
+      </w:r>
+    </w:p>
+    <w:p>
+      <w:pPr>
+        <w:rPr>
+          <w:b/>
+          <w:bCs/>
+        </w:rPr>
+      </w:pPr>
+      <w:r>
+        <w:rPr>
+          <w:b/>
+          <w:bCs/>
+        </w:rPr>
+        <w:t>Main.java</w:t>
+      </w:r>
+    </w:p>
+    <w:p>
+      <w:pPr>
+        <w:numPr>
+          <w:ilvl w:val="0"/>
+          <w:numId w:val="8"/>
+        </w:numPr>
+      </w:pPr>
+      <w:r>
+        <w:t xml:space="preserve">The program starts with a </w:t>
+      </w:r>
+      <w:r>
+        <w:rPr>
+          <w:b/>
+          <w:bCs/>
+        </w:rPr>
+        <w:t>menu-driven interface</w:t>
+      </w:r>
+      <w:r>
+        <w:t>.</w:t>
+      </w:r>
+    </w:p>
+    <w:p>
+      <w:pPr>
+        <w:numPr>
+          <w:ilvl w:val="0"/>
+          <w:numId w:val="8"/>
+        </w:numPr>
+      </w:pPr>
+      <w:r>
+        <w:t>The user can select options like:</w:t>
+      </w:r>
+    </w:p>
+    <w:p>
+      <w:pPr>
+        <w:numPr>
+          <w:ilvl w:val="0"/>
+          <w:numId w:val="8"/>
+        </w:numPr>
+      </w:pPr>
+      <w:r>
+        <w:t>1. Customer Management</w:t>
+      </w:r>
+    </w:p>
+    <w:p>
+      <w:pPr>
+        <w:numPr>
+          <w:ilvl w:val="0"/>
+          <w:numId w:val="8"/>
+        </w:numPr>
+      </w:pPr>
+      <w:r>
+        <w:lastRenderedPageBreak/>
+        <w:t>2. Car Management</w:t>
+      </w:r>
+    </w:p>
+    <w:p>
+      <w:pPr>
+        <w:numPr>
+          <w:ilvl w:val="0"/>
+          <w:numId w:val="8"/>
+        </w:numPr>
+      </w:pPr>
+      <w:r>
+        <w:t>3. Lease Management</w:t>
+      </w:r>
+    </w:p>
+    <w:p>
+      <w:pPr>
+        <w:numPr>
+          <w:ilvl w:val="0"/>
+          <w:numId w:val="8"/>
+        </w:numPr>
+      </w:pPr>
+      <w:r>
+        <w:t>4. Payment Management</w:t>
+      </w:r>
+    </w:p>
+    <w:p>
+      <w:pPr>
+        <w:numPr>
+          <w:ilvl w:val="0"/>
+          <w:numId w:val="8"/>
+        </w:numPr>
+      </w:pPr>
+      <w:r>
+        <w:t>5. Exit</w:t>
+      </w:r>
+    </w:p>
+    <w:p>
+      <w:pPr>
+        <w:numPr>
+          <w:ilvl w:val="0"/>
+          <w:numId w:val="8"/>
+        </w:numPr>
+      </w:pPr>
+      <w:r>
+        <w:t>Based on user input, corresponding DAO functions are called.</w:t>
+      </w:r>
+    </w:p>
+    <w:p>
+      <w:pPr>
+        <w:rPr>
+          <w:b/>
+          <w:bCs/>
+        </w:rPr>
+      </w:pPr>
+      <w:r>
+        <w:rPr>
+          <w:b/>
+          <w:bCs/>
+        </w:rPr>
+        <w:t>Example Flow:</w:t>
+      </w:r>
+    </w:p>
+    <w:p>
+      <w:pPr>
+        <w:numPr>
+          <w:ilvl w:val="0"/>
+          <w:numId w:val="9"/>
+        </w:numPr>
+      </w:pPr>
+      <w:r>
+        <w:t>Add a new car</w:t>
+      </w:r>
+    </w:p>
+    <w:p>
+      <w:pPr>
+        <w:numPr>
+          <w:ilvl w:val="0"/>
+          <w:numId w:val="9"/>
+        </w:numPr>
+      </w:pPr>
+      <w:r>
+        <w:t>Add a customer</w:t>
+      </w:r>
+    </w:p>
+    <w:p>
+      <w:pPr>
+        <w:numPr>
+          <w:ilvl w:val="0"/>
+          <w:numId w:val="9"/>
+        </w:numPr>
+      </w:pPr>
+      <w:r>
+        <w:t>Create a lease</w:t>
+      </w:r>
+    </w:p>
+    <w:p>
+      <w:pPr>
+        <w:numPr>
+          <w:ilvl w:val="0"/>
+          <w:numId w:val="9"/>
+        </w:numPr>
+      </w:pPr>
+      <w:r>
+        <w:t>Record payment</w:t>
+      </w:r>
+    </w:p>
+    <w:p>
+      <w:pPr>
+        <w:numPr>
+          <w:ilvl w:val="0"/>
+          <w:numId w:val="9"/>
+        </w:numPr>
+      </w:pPr>
+      <w:r>
+        <w:t>Return car</w:t>
+      </w:r>
+    </w:p>
+    <w:p>
+      <w:r>
+        <w:t>All changes reflect in the MySQL database instantly.</w:t>
+      </w:r>
+    </w:p>
+    <w:p>
+      <w:r>
+        <w:pict w14:anchorId="251E7305">
+          <v:rect id="_x0000_i1125" style="width:0;height:1.5pt" o:hralign="center" o:hrstd="t" o:hr="t" fillcolor="#a0a0a0" stroked="f"/>
+        </w:pict>
+      </w:r>
+    </w:p>
+    <w:p>
+      <w:pPr>
+        <w:rPr>
+          <w:b/>
+          <w:bCs/>
+        </w:rPr>
+      </w:pPr>
+      <w:r>
+        <w:rPr>
+          <w:rFonts w:ascii="Segoe UI Emoji" w:hAnsi="Segoe UI Emoji" w:cs="Segoe UI Emoji"/>
+          <w:b/>
+          <w:bCs/>
+        </w:rPr>
+        <w:t>🧪</w:t>
+      </w:r>
+      <w:r>
+        <w:rPr>
+          <w:b/>
+          <w:bCs/>
+        </w:rPr>
+        <w:t xml:space="preserve"> 11. Testing</w:t>
+      </w:r>
+    </w:p>
+    <w:p>
+      <w:r>
+        <w:t>Unit testing was planned in:</w:t>
+      </w:r>
+    </w:p>
+    <w:p>
+      <w:proofErr w:type="spellStart"/>
+      <w:r>
+        <w:t>src</w:t>
+      </w:r>
+      <w:proofErr w:type="spellEnd"/>
+      <w:r>
+        <w:t>/test/java/org/</w:t>
+      </w:r>
+      <w:proofErr w:type="spellStart"/>
+      <w:r>
+        <w:t>carrental</w:t>
+      </w:r>
+      <w:proofErr w:type="spellEnd"/>
+      <w:r>
+        <w:t>/testcases/</w:t>
+      </w:r>
+    </w:p>
+    <w:p>
+      <w:r>
+        <w:t>Each module can be tested individually for CRUD operations and exception handling.</w:t>
+      </w:r>
+    </w:p>
+    <w:p>
+      <w:r>
+        <w:pict w14:anchorId="1C2F4B3A">
+          <v:rect id="_x0000_i1126" style="width:0;height:1.5pt" o:hralign="center" o:hrstd="t" o:hr="t" fillcolor="#a0a0a0" stroked="f"/>
+        </w:pict>
+      </w:r>
+    </w:p>
+    <w:p>
+      <w:pPr>
+        <w:rPr>
+          <w:b/>
+          <w:bCs/>
+        </w:rPr>
+      </w:pPr>
+      <w:r>
+        <w:rPr>
+          <w:rFonts w:ascii="Segoe UI Emoji" w:hAnsi="Segoe UI Emoji" w:cs="Segoe UI Emoji"/>
+          <w:b/>
+          <w:bCs/>
+        </w:rPr>
+        <w:t>🌿</w:t>
+      </w:r>
+      <w:r>
+        <w:rPr>
+          <w:b/>
+          <w:bCs/>
+        </w:rPr>
+        <w:t xml:space="preserve"> 12. GitHub Version Control Setup</w:t>
+      </w:r>
+    </w:p>
+    <w:p>
+      <w:r>
+        <w:t>The project was pushed to GitHub using IntelliJ:</w:t>
+      </w:r>
+    </w:p>
+    <w:p>
+      <w:pPr>
+        <w:rPr>
+          <w:b/>
+          <w:bCs/>
+        </w:rPr>
+      </w:pPr>
+      <w:r>
+        <w:rPr>
+          <w:b/>
+          <w:bCs/>
+        </w:rPr>
+        <w:t>Commands used:</w:t>
+      </w:r>
+    </w:p>
+    <w:p>
+      <w:r>
+        <w:t xml:space="preserve">git </w:t>
+      </w:r>
+      <w:proofErr w:type="spellStart"/>
+      <w:r>
+        <w:t>init</w:t>
+      </w:r>
+      <w:proofErr w:type="spellEnd"/>
+    </w:p>
+    <w:p>
+      <w:r>
+        <w:t xml:space="preserve">git </w:t>
+      </w:r>
+      <w:proofErr w:type="gramStart"/>
+      <w:r>
+        <w:t>add .</w:t>
+      </w:r>
+      <w:proofErr w:type="gramEnd"/>
+    </w:p>
+    <w:p>
+      <w:r>
+        <w:t>git commit -m "Initial commit - Car Rental System"</w:t>
+      </w:r>
+    </w:p>
+    <w:p>
+      <w:r>
+        <w:t>git remote add origin https://github.com/&lt;username&gt;/Car-Rental-System.git</w:t>
+      </w:r>
+    </w:p>
+    <w:p>
+      <w:r>
+        <w:t>git branch -M main</w:t>
+      </w:r>
+    </w:p>
+    <w:p>
+      <w:r>
+        <w:t>git push -u origin main</w:t>
+      </w:r>
+    </w:p>
+    <w:p>
+      <w:r>
+        <w:pict w14:anchorId="5D65C3B0">
+          <v:rect id="_x0000_i1127" style="width:0;height:1.5pt" o:hralign="center" o:hrstd="t" o:hr="t" fillcolor="#a0a0a0" stroked="f"/>
+        </w:pict>
+      </w:r>
+    </w:p>
+    <w:p>
+      <w:pPr>
+        <w:rPr>
+          <w:b/>
+          <w:bCs/>
+        </w:rPr>
+      </w:pPr>
+      <w:r>
+        <w:rPr>
+          <w:rFonts w:ascii="Segoe UI Emoji" w:hAnsi="Segoe UI Emoji" w:cs="Segoe UI Emoji"/>
+          <w:b/>
+          <w:bCs/>
+        </w:rPr>
+        <w:t>📈</w:t>
+      </w:r>
+      <w:r>
+        <w:rPr>
+          <w:b/>
+          <w:bCs/>
+        </w:rPr>
+        <w:t xml:space="preserve"> 13. Learning Outcomes</w:t>
+      </w:r>
+    </w:p>
+    <w:p>
+      <w:r>
+        <w:t>Through this project, I learned:</w:t>
+      </w:r>
+      <w:r>
+        <w:br/>
+      </w:r>
+      <w:r>
+        <w:rPr>
+          <w:rFonts w:ascii="Segoe UI Emoji" w:hAnsi="Segoe UI Emoji" w:cs="Segoe UI Emoji"/>
+        </w:rPr>
+        <w:t>✅</w:t>
+      </w:r>
+      <w:r>
+        <w:t xml:space="preserve"> How to design a relational database and connect it with Java.</w:t>
+      </w:r>
+      <w:r>
+        <w:br/>
+      </w:r>
+      <w:r>
+        <w:rPr>
+          <w:rFonts w:ascii="Segoe UI Emoji" w:hAnsi="Segoe UI Emoji" w:cs="Segoe UI Emoji"/>
+        </w:rPr>
+        <w:lastRenderedPageBreak/>
+        <w:t>✅</w:t>
+      </w:r>
+      <w:r>
+        <w:t xml:space="preserve"> CRUD operations using JDBC (</w:t>
+      </w:r>
+      <w:proofErr w:type="spellStart"/>
+      <w:r>
+        <w:t>PreparedStatement</w:t>
+      </w:r>
+      <w:proofErr w:type="spellEnd"/>
+      <w:r>
+        <w:t xml:space="preserve">, </w:t>
+      </w:r>
+      <w:proofErr w:type="spellStart"/>
+      <w:r>
+        <w:t>ResultSet</w:t>
+      </w:r>
+      <w:proofErr w:type="spellEnd"/>
+      <w:r>
+        <w:t>).</w:t>
+      </w:r>
+      <w:r>
+        <w:br/>
+      </w:r>
+      <w:r>
+        <w:rPr>
+          <w:rFonts w:ascii="Segoe UI Emoji" w:hAnsi="Segoe UI Emoji" w:cs="Segoe UI Emoji"/>
+        </w:rPr>
+        <w:t>✅</w:t>
+      </w:r>
+      <w:r>
+        <w:t xml:space="preserve"> Creating modular Java applications using packages.</w:t>
+      </w:r>
+      <w:r>
+        <w:br/>
+      </w:r>
+      <w:r>
+        <w:rPr>
+          <w:rFonts w:ascii="Segoe UI Emoji" w:hAnsi="Segoe UI Emoji" w:cs="Segoe UI Emoji"/>
+        </w:rPr>
+        <w:t>✅</w:t>
+      </w:r>
+      <w:r>
+        <w:t xml:space="preserve"> Handling exceptions and organizing large projects.</w:t>
+      </w:r>
+      <w:r>
+        <w:br/>
+      </w:r>
+      <w:r>
+        <w:rPr>
+          <w:rFonts w:ascii="Segoe UI Emoji" w:hAnsi="Segoe UI Emoji" w:cs="Segoe UI Emoji"/>
+        </w:rPr>
+        <w:t>✅</w:t>
+      </w:r>
+      <w:r>
+        <w:t xml:space="preserve"> Using IntelliJ IDEA and GitHub for real-world project management.</w:t>
+      </w:r>
+    </w:p>
+    <w:p>
+      <w:r>
+        <w:pict w14:anchorId="24112C0D">
+          <v:rect id="_x0000_i1128" style="width:0;height:1.5pt" o:hralign="center" o:hrstd="t" o:hr="t" fillcolor="#a0a0a0" stroked="f"/>
+        </w:pict>
+      </w:r>
+    </w:p>
+    <w:p>
+      <w:pPr>
+        <w:rPr>
+          <w:b/>
+          <w:bCs/>
+        </w:rPr>
+      </w:pPr>
+      <w:r>
+        <w:rPr>
+          <w:rFonts w:ascii="Segoe UI Emoji" w:hAnsi="Segoe UI Emoji" w:cs="Segoe UI Emoji"/>
+          <w:b/>
+          <w:bCs/>
+        </w:rPr>
+        <w:t>🏁</w:t>
+      </w:r>
+      <w:r>
+        <w:rPr>
+          <w:b/>
+          <w:bCs/>
+        </w:rPr>
+        <w:t xml:space="preserve"> 14. Conclusion</w:t>
+      </w:r>
+    </w:p>
+    <w:p>
+      <w:r>
+        <w:t>The Car Rental System project is a fully functional Java console-based application integrated with MySQL.</w:t>
+      </w:r>
+      <w:r>
+        <w:br/>
+        <w:t xml:space="preserve">It demonstrates all key software development concepts — </w:t>
+      </w:r>
+      <w:r>
+        <w:rPr>
+          <w:b/>
+          <w:bCs/>
+        </w:rPr>
+        <w:t>modularity, exception handling, and database integration</w:t>
+      </w:r>
+      <w:r>
+        <w:t xml:space="preserve"> — making it a perfect learning project for beginners.</w:t>
+      </w:r>
+    </w:p>
+    <w:p>
+      <w:r>
+        <w:pict w14:anchorId="41D3C4E4">
+          <v:rect id="_x0000_i1129" style="width:0;height:1.5pt" o:hralign="center" o:hrstd="t" o:hr="t" fillcolor="#a0a0a0" stroked="f"/>
+        </w:pict>
+      </w:r>
+    </w:p>
     <w:p/>
     <w:sectPr>
       <w:pgSz w:w="11906" w:h="16838"/>
-      <w:pgMar w:top="1440" w:right="1440" w:bottom="1440" w:left="1440" w:header="708" w:footer="708" w:gutter="0"/>
+      <w:pgMar w:top="720" w:right="720" w:bottom="720" w:left="720" w:header="708" w:footer="708" w:gutter="0"/>
+      <w:pgBorders w:offsetFrom="page">
+        <w:top w:val="single" w:sz="4" w:space="24" w:color="auto"/>
+        <w:left w:val="single" w:sz="4" w:space="24" w:color="auto"/>
+        <w:bottom w:val="single" w:sz="4" w:space="24" w:color="auto"/>
+        <w:right w:val="single" w:sz="4" w:space="24" w:color="auto"/>
+      </w:pgBorders>
       <w:cols w:space="708"/>
       <w:docGrid w:linePitch="360"/>
     </w:sectPr>
   </w:body>
 </w:document>
+</file>
+
+<file path=word/numbering.xml><?xml version="1.0" encoding="utf-8"?>
+<w:numbering xmlns:wpc="http://schemas.microsoft.com/office/word/2010/wordprocessingCanvas" xmlns:cx="http://schemas.microsoft.com/office/drawing/2014/chartex" xmlns:cx1="http://schemas.microsoft.com/office/drawing/2015/9/8/chartex" xmlns:cx2="http://schemas.microsoft.com/office/drawing/2015/10/21/chartex" xmlns:cx3="http://schemas.microsoft.com/office/drawing/2016/5/9/chartex" xmlns:cx4="http://schemas.microsoft.com/office/drawing/2016/5/10/chartex" xmlns:cx5="http://schemas.microsoft.com/office/drawing/2016/5/11/chartex" xmlns:cx6="http://schemas.microsoft.com/office/drawing/2016/5/12/chartex" xmlns:cx7="http://schemas.microsoft.com/office/drawing/2016/5/13/chartex" xmlns:cx8="http://schemas.microsoft.com/office/drawing/2016/5/14/chartex" xmlns:mc="http://schemas.openxmlformats.org/markup-compatibility/2006" xmlns:aink="http://schemas.microsoft.com/office/drawing/2016/ink" xmlns:am3d="http://schemas.microsoft.com/office/drawing/2017/model3d" xmlns:o="urn:schemas-microsoft-com:office:office" xmlns:oel="http://schemas.microsoft.com/office/2019/extlst" xmlns:r="http://schemas.openxmlformats.org/officeDocument/2006/relationships" xmlns:m="http://schemas.openxmlformats.org/officeDocument/2006/math" xmlns:v="urn:schemas-microsoft-com:vml" xmlns:wp14="http://schemas.microsoft.com/office/word/2010/wordprocessingDrawing" xmlns:wp="http://schemas.openxmlformats.org/drawingml/2006/wordprocessingDrawing" xmlns:w10="urn:schemas-microsoft-com:office:word" xmlns:w="http://schemas.openxmlformats.org/wordprocessingml/2006/main" xmlns:w14="http://schemas.microsoft.com/office/word/2010/wordml" xmlns:w15="http://schemas.microsoft.com/office/word/2012/wordml" xmlns:w16cex="http://schemas.microsoft.com/office/word/2018/wordml/cex" xmlns:w16cid="http://schemas.microsoft.com/office/word/2016/wordml/cid" xmlns:w16="http://schemas.microsoft.com/office/word/2018/wordml" xmlns:w16du="http://schemas.microsoft.com/office/word/2023/wordml/word16du" xmlns:w16sdtdh="http://schemas.microsoft.com/office/word/2020/wordml/sdtdatahash" xmlns:w16sdtfl="http://schemas.microsoft.com/office/word/2024/wordml/sdtformatlock" xmlns:w16se="http://schemas.microsoft.com/office/word/2015/wordml/symex" xmlns:wpg="http://schemas.microsoft.com/office/word/2010/wordprocessingGroup" xmlns:wpi="http://schemas.microsoft.com/office/word/2010/wordprocessingInk" xmlns:wne="http://schemas.microsoft.com/office/word/2006/wordml" xmlns:wps="http://schemas.microsoft.com/office/word/2010/wordprocessingShape" mc:Ignorable="w14 w15 w16se w16cid w16 w16cex w16sdtdh w16sdtfl w16du wp14">
+  <w:abstractNum w:abstractNumId="0" w15:restartNumberingAfterBreak="0">
+    <w:nsid w:val="00323DB5"/>
+    <w:multiLevelType w:val="multilevel"/>
+    <w:tmpl w:val="0D2E1126"/>
+    <w:lvl w:ilvl="0">
+      <w:start w:val="1"/>
+      <w:numFmt w:val="bullet"/>
+      <w:lvlText w:val=""/>
+      <w:lvlJc w:val="left"/>
+      <w:pPr>
+        <w:tabs>
+          <w:tab w:val="num" w:pos="720"/>
+        </w:tabs>
+        <w:ind w:left="720" w:hanging="360"/>
+      </w:pPr>
+      <w:rPr>
+        <w:rFonts w:ascii="Symbol" w:hAnsi="Symbol" w:hint="default"/>
+        <w:sz w:val="20"/>
+      </w:rPr>
+    </w:lvl>
+    <w:lvl w:ilvl="1" w:tentative="1">
+      <w:start w:val="1"/>
+      <w:numFmt w:val="bullet"/>
+      <w:lvlText w:val="o"/>
+      <w:lvlJc w:val="left"/>
+      <w:pPr>
+        <w:tabs>
+          <w:tab w:val="num" w:pos="1440"/>
+        </w:tabs>
+        <w:ind w:left="1440" w:hanging="360"/>
+      </w:pPr>
+      <w:rPr>
+        <w:rFonts w:ascii="Courier New" w:hAnsi="Courier New" w:hint="default"/>
+        <w:sz w:val="20"/>
+      </w:rPr>
+    </w:lvl>
+    <w:lvl w:ilvl="2" w:tentative="1">
+      <w:start w:val="1"/>
+      <w:numFmt w:val="bullet"/>
+      <w:lvlText w:val=""/>
+      <w:lvlJc w:val="left"/>
+      <w:pPr>
+        <w:tabs>
+          <w:tab w:val="num" w:pos="2160"/>
+        </w:tabs>
+        <w:ind w:left="2160" w:hanging="360"/>
+      </w:pPr>
+      <w:rPr>
+        <w:rFonts w:ascii="Wingdings" w:hAnsi="Wingdings" w:hint="default"/>
+        <w:sz w:val="20"/>
+      </w:rPr>
+    </w:lvl>
+    <w:lvl w:ilvl="3" w:tentative="1">
+      <w:start w:val="1"/>
+      <w:numFmt w:val="bullet"/>
+      <w:lvlText w:val=""/>
+      <w:lvlJc w:val="left"/>
+      <w:pPr>
+        <w:tabs>
+          <w:tab w:val="num" w:pos="2880"/>
+        </w:tabs>
+        <w:ind w:left="2880" w:hanging="360"/>
+      </w:pPr>
+      <w:rPr>
+        <w:rFonts w:ascii="Wingdings" w:hAnsi="Wingdings" w:hint="default"/>
+        <w:sz w:val="20"/>
+      </w:rPr>
+    </w:lvl>
+    <w:lvl w:ilvl="4" w:tentative="1">
+      <w:start w:val="1"/>
+      <w:numFmt w:val="bullet"/>
+      <w:lvlText w:val=""/>
+      <w:lvlJc w:val="left"/>
+      <w:pPr>
+        <w:tabs>
+          <w:tab w:val="num" w:pos="3600"/>
+        </w:tabs>
+        <w:ind w:left="3600" w:hanging="360"/>
+      </w:pPr>
+      <w:rPr>
+        <w:rFonts w:ascii="Wingdings" w:hAnsi="Wingdings" w:hint="default"/>
+        <w:sz w:val="20"/>
+      </w:rPr>
+    </w:lvl>
+    <w:lvl w:ilvl="5" w:tentative="1">
+      <w:start w:val="1"/>
+      <w:numFmt w:val="bullet"/>
+      <w:lvlText w:val=""/>
+      <w:lvlJc w:val="left"/>
+      <w:pPr>
+        <w:tabs>
+          <w:tab w:val="num" w:pos="4320"/>
+        </w:tabs>
+        <w:ind w:left="4320" w:hanging="360"/>
+      </w:pPr>
+      <w:rPr>
+        <w:rFonts w:ascii="Wingdings" w:hAnsi="Wingdings" w:hint="default"/>
+        <w:sz w:val="20"/>
+      </w:rPr>
+    </w:lvl>
+    <w:lvl w:ilvl="6" w:tentative="1">
+      <w:start w:val="1"/>
+      <w:numFmt w:val="bullet"/>
+      <w:lvlText w:val=""/>
+      <w:lvlJc w:val="left"/>
+      <w:pPr>
+        <w:tabs>
+          <w:tab w:val="num" w:pos="5040"/>
+        </w:tabs>
+        <w:ind w:left="5040" w:hanging="360"/>
+      </w:pPr>
+      <w:rPr>
+        <w:rFonts w:ascii="Wingdings" w:hAnsi="Wingdings" w:hint="default"/>
+        <w:sz w:val="20"/>
+      </w:rPr>
+    </w:lvl>
+    <w:lvl w:ilvl="7" w:tentative="1">
+      <w:start w:val="1"/>
+      <w:numFmt w:val="bullet"/>
+      <w:lvlText w:val=""/>
+      <w:lvlJc w:val="left"/>
+      <w:pPr>
+        <w:tabs>
+          <w:tab w:val="num" w:pos="5760"/>
+        </w:tabs>
+        <w:ind w:left="5760" w:hanging="360"/>
+      </w:pPr>
+      <w:rPr>
+        <w:rFonts w:ascii="Wingdings" w:hAnsi="Wingdings" w:hint="default"/>
+        <w:sz w:val="20"/>
+      </w:rPr>
+    </w:lvl>
+    <w:lvl w:ilvl="8" w:tentative="1">
+      <w:start w:val="1"/>
+      <w:numFmt w:val="bullet"/>
+      <w:lvlText w:val=""/>
+      <w:lvlJc w:val="left"/>
+      <w:pPr>
+        <w:tabs>
+          <w:tab w:val="num" w:pos="6480"/>
+        </w:tabs>
+        <w:ind w:left="6480" w:hanging="360"/>
+      </w:pPr>
+      <w:rPr>
+        <w:rFonts w:ascii="Wingdings" w:hAnsi="Wingdings" w:hint="default"/>
+        <w:sz w:val="20"/>
+      </w:rPr>
+    </w:lvl>
+  </w:abstractNum>
+  <w:abstractNum w:abstractNumId="1" w15:restartNumberingAfterBreak="0">
+    <w:nsid w:val="06354D56"/>
+    <w:multiLevelType w:val="multilevel"/>
+    <w:tmpl w:val="29B459D0"/>
+    <w:lvl w:ilvl="0">
+      <w:start w:val="1"/>
+      <w:numFmt w:val="bullet"/>
+      <w:lvlText w:val=""/>
+      <w:lvlJc w:val="left"/>
+      <w:pPr>
+        <w:tabs>
+          <w:tab w:val="num" w:pos="720"/>
+        </w:tabs>
+        <w:ind w:left="720" w:hanging="360"/>
+      </w:pPr>
+      <w:rPr>
+        <w:rFonts w:ascii="Symbol" w:hAnsi="Symbol" w:hint="default"/>
+        <w:sz w:val="20"/>
+      </w:rPr>
+    </w:lvl>
+    <w:lvl w:ilvl="1" w:tentative="1">
+      <w:start w:val="1"/>
+      <w:numFmt w:val="bullet"/>
+      <w:lvlText w:val="o"/>
+      <w:lvlJc w:val="left"/>
+      <w:pPr>
+        <w:tabs>
+          <w:tab w:val="num" w:pos="1440"/>
+        </w:tabs>
+        <w:ind w:left="1440" w:hanging="360"/>
+      </w:pPr>
+      <w:rPr>
+        <w:rFonts w:ascii="Courier New" w:hAnsi="Courier New" w:hint="default"/>
+        <w:sz w:val="20"/>
+      </w:rPr>
+    </w:lvl>
+    <w:lvl w:ilvl="2" w:tentative="1">
+      <w:start w:val="1"/>
+      <w:numFmt w:val="bullet"/>
+      <w:lvlText w:val=""/>
+      <w:lvlJc w:val="left"/>
+      <w:pPr>
+        <w:tabs>
+          <w:tab w:val="num" w:pos="2160"/>
+        </w:tabs>
+        <w:ind w:left="2160" w:hanging="360"/>
+      </w:pPr>
+      <w:rPr>
+        <w:rFonts w:ascii="Wingdings" w:hAnsi="Wingdings" w:hint="default"/>
+        <w:sz w:val="20"/>
+      </w:rPr>
+    </w:lvl>
+    <w:lvl w:ilvl="3" w:tentative="1">
+      <w:start w:val="1"/>
+      <w:numFmt w:val="bullet"/>
+      <w:lvlText w:val=""/>
+      <w:lvlJc w:val="left"/>
+      <w:pPr>
+        <w:tabs>
+          <w:tab w:val="num" w:pos="2880"/>
+        </w:tabs>
+        <w:ind w:left="2880" w:hanging="360"/>
+      </w:pPr>
+      <w:rPr>
+        <w:rFonts w:ascii="Wingdings" w:hAnsi="Wingdings" w:hint="default"/>
+        <w:sz w:val="20"/>
+      </w:rPr>
+    </w:lvl>
+    <w:lvl w:ilvl="4" w:tentative="1">
+      <w:start w:val="1"/>
+      <w:numFmt w:val="bullet"/>
+      <w:lvlText w:val=""/>
+      <w:lvlJc w:val="left"/>
+      <w:pPr>
+        <w:tabs>
+          <w:tab w:val="num" w:pos="3600"/>
+        </w:tabs>
+        <w:ind w:left="3600" w:hanging="360"/>
+      </w:pPr>
+      <w:rPr>
+        <w:rFonts w:ascii="Wingdings" w:hAnsi="Wingdings" w:hint="default"/>
+        <w:sz w:val="20"/>
+      </w:rPr>
+    </w:lvl>
+    <w:lvl w:ilvl="5" w:tentative="1">
+      <w:start w:val="1"/>
+      <w:numFmt w:val="bullet"/>
+      <w:lvlText w:val=""/>
+      <w:lvlJc w:val="left"/>
+      <w:pPr>
+        <w:tabs>
+          <w:tab w:val="num" w:pos="4320"/>
+        </w:tabs>
+        <w:ind w:left="4320" w:hanging="360"/>
+      </w:pPr>
+      <w:rPr>
+        <w:rFonts w:ascii="Wingdings" w:hAnsi="Wingdings" w:hint="default"/>
+        <w:sz w:val="20"/>
+      </w:rPr>
+    </w:lvl>
+    <w:lvl w:ilvl="6" w:tentative="1">
+      <w:start w:val="1"/>
+      <w:numFmt w:val="bullet"/>
+      <w:lvlText w:val=""/>
+      <w:lvlJc w:val="left"/>
+      <w:pPr>
+        <w:tabs>
+          <w:tab w:val="num" w:pos="5040"/>
+        </w:tabs>
+        <w:ind w:left="5040" w:hanging="360"/>
+      </w:pPr>
+      <w:rPr>
+        <w:rFonts w:ascii="Wingdings" w:hAnsi="Wingdings" w:hint="default"/>
+        <w:sz w:val="20"/>
+      </w:rPr>
+    </w:lvl>
+    <w:lvl w:ilvl="7" w:tentative="1">
+      <w:start w:val="1"/>
+      <w:numFmt w:val="bullet"/>
+      <w:lvlText w:val=""/>
+      <w:lvlJc w:val="left"/>
+      <w:pPr>
+        <w:tabs>
+          <w:tab w:val="num" w:pos="5760"/>
+        </w:tabs>
+        <w:ind w:left="5760" w:hanging="360"/>
+      </w:pPr>
+      <w:rPr>
+        <w:rFonts w:ascii="Wingdings" w:hAnsi="Wingdings" w:hint="default"/>
+        <w:sz w:val="20"/>
+      </w:rPr>
+    </w:lvl>
+    <w:lvl w:ilvl="8" w:tentative="1">
+      <w:start w:val="1"/>
+      <w:numFmt w:val="bullet"/>
+      <w:lvlText w:val=""/>
+      <w:lvlJc w:val="left"/>
+      <w:pPr>
+        <w:tabs>
+          <w:tab w:val="num" w:pos="6480"/>
+        </w:tabs>
+        <w:ind w:left="6480" w:hanging="360"/>
+      </w:pPr>
+      <w:rPr>
+        <w:rFonts w:ascii="Wingdings" w:hAnsi="Wingdings" w:hint="default"/>
+        <w:sz w:val="20"/>
+      </w:rPr>
+    </w:lvl>
+  </w:abstractNum>
+  <w:abstractNum w:abstractNumId="2" w15:restartNumberingAfterBreak="0">
+    <w:nsid w:val="0878072E"/>
+    <w:multiLevelType w:val="multilevel"/>
+    <w:tmpl w:val="2A72C48C"/>
+    <w:lvl w:ilvl="0">
+      <w:start w:val="1"/>
+      <w:numFmt w:val="bullet"/>
+      <w:lvlText w:val=""/>
+      <w:lvlJc w:val="left"/>
+      <w:pPr>
+        <w:tabs>
+          <w:tab w:val="num" w:pos="720"/>
+        </w:tabs>
+        <w:ind w:left="720" w:hanging="360"/>
+      </w:pPr>
+      <w:rPr>
+        <w:rFonts w:ascii="Symbol" w:hAnsi="Symbol" w:hint="default"/>
+        <w:sz w:val="20"/>
+      </w:rPr>
+    </w:lvl>
+    <w:lvl w:ilvl="1" w:tentative="1">
+      <w:start w:val="1"/>
+      <w:numFmt w:val="bullet"/>
+      <w:lvlText w:val="o"/>
+      <w:lvlJc w:val="left"/>
+      <w:pPr>
+        <w:tabs>
+          <w:tab w:val="num" w:pos="1440"/>
+        </w:tabs>
+        <w:ind w:left="1440" w:hanging="360"/>
+      </w:pPr>
+      <w:rPr>
+        <w:rFonts w:ascii="Courier New" w:hAnsi="Courier New" w:hint="default"/>
+        <w:sz w:val="20"/>
+      </w:rPr>
+    </w:lvl>
+    <w:lvl w:ilvl="2" w:tentative="1">
+      <w:start w:val="1"/>
+      <w:numFmt w:val="bullet"/>
+      <w:lvlText w:val=""/>
+      <w:lvlJc w:val="left"/>
+      <w:pPr>
+        <w:tabs>
+          <w:tab w:val="num" w:pos="2160"/>
+        </w:tabs>
+        <w:ind w:left="2160" w:hanging="360"/>
+      </w:pPr>
+      <w:rPr>
+        <w:rFonts w:ascii="Wingdings" w:hAnsi="Wingdings" w:hint="default"/>
+        <w:sz w:val="20"/>
+      </w:rPr>
+    </w:lvl>
+    <w:lvl w:ilvl="3" w:tentative="1">
+      <w:start w:val="1"/>
+      <w:numFmt w:val="bullet"/>
+      <w:lvlText w:val=""/>
+      <w:lvlJc w:val="left"/>
+      <w:pPr>
+        <w:tabs>
+          <w:tab w:val="num" w:pos="2880"/>
+        </w:tabs>
+        <w:ind w:left="2880" w:hanging="360"/>
+      </w:pPr>
+      <w:rPr>
+        <w:rFonts w:ascii="Wingdings" w:hAnsi="Wingdings" w:hint="default"/>
+        <w:sz w:val="20"/>
+      </w:rPr>
+    </w:lvl>
+    <w:lvl w:ilvl="4" w:tentative="1">
+      <w:start w:val="1"/>
+      <w:numFmt w:val="bullet"/>
+      <w:lvlText w:val=""/>
+      <w:lvlJc w:val="left"/>
+      <w:pPr>
+        <w:tabs>
+          <w:tab w:val="num" w:pos="3600"/>
+        </w:tabs>
+        <w:ind w:left="3600" w:hanging="360"/>
+      </w:pPr>
+      <w:rPr>
+        <w:rFonts w:ascii="Wingdings" w:hAnsi="Wingdings" w:hint="default"/>
+        <w:sz w:val="20"/>
+      </w:rPr>
+    </w:lvl>
+    <w:lvl w:ilvl="5" w:tentative="1">
+      <w:start w:val="1"/>
+      <w:numFmt w:val="bullet"/>
+      <w:lvlText w:val=""/>
+      <w:lvlJc w:val="left"/>
+      <w:pPr>
+        <w:tabs>
+          <w:tab w:val="num" w:pos="4320"/>
+        </w:tabs>
+        <w:ind w:left="4320" w:hanging="360"/>
+      </w:pPr>
+      <w:rPr>
+        <w:rFonts w:ascii="Wingdings" w:hAnsi="Wingdings" w:hint="default"/>
+        <w:sz w:val="20"/>
+      </w:rPr>
+    </w:lvl>
+    <w:lvl w:ilvl="6" w:tentative="1">
+      <w:start w:val="1"/>
+      <w:numFmt w:val="bullet"/>
+      <w:lvlText w:val=""/>
+      <w:lvlJc w:val="left"/>
+      <w:pPr>
+        <w:tabs>
+          <w:tab w:val="num" w:pos="5040"/>
+        </w:tabs>
+        <w:ind w:left="5040" w:hanging="360"/>
+      </w:pPr>
+      <w:rPr>
+        <w:rFonts w:ascii="Wingdings" w:hAnsi="Wingdings" w:hint="default"/>
+        <w:sz w:val="20"/>
+      </w:rPr>
+    </w:lvl>
+    <w:lvl w:ilvl="7" w:tentative="1">
+      <w:start w:val="1"/>
+      <w:numFmt w:val="bullet"/>
+      <w:lvlText w:val=""/>
+      <w:lvlJc w:val="left"/>
+      <w:pPr>
+        <w:tabs>
+          <w:tab w:val="num" w:pos="5760"/>
+        </w:tabs>
+        <w:ind w:left="5760" w:hanging="360"/>
+      </w:pPr>
+      <w:rPr>
+        <w:rFonts w:ascii="Wingdings" w:hAnsi="Wingdings" w:hint="default"/>
+        <w:sz w:val="20"/>
+      </w:rPr>
+    </w:lvl>
+    <w:lvl w:ilvl="8" w:tentative="1">
+      <w:start w:val="1"/>
+      <w:numFmt w:val="bullet"/>
+      <w:lvlText w:val=""/>
+      <w:lvlJc w:val="left"/>
+      <w:pPr>
+        <w:tabs>
+          <w:tab w:val="num" w:pos="6480"/>
+        </w:tabs>
+        <w:ind w:left="6480" w:hanging="360"/>
+      </w:pPr>
+      <w:rPr>
+        <w:rFonts w:ascii="Wingdings" w:hAnsi="Wingdings" w:hint="default"/>
+        <w:sz w:val="20"/>
+      </w:rPr>
+    </w:lvl>
+  </w:abstractNum>
+  <w:abstractNum w:abstractNumId="3" w15:restartNumberingAfterBreak="0">
+    <w:nsid w:val="28AF0A16"/>
+    <w:multiLevelType w:val="multilevel"/>
+    <w:tmpl w:val="6220C41C"/>
+    <w:lvl w:ilvl="0">
+      <w:start w:val="1"/>
+      <w:numFmt w:val="bullet"/>
+      <w:lvlText w:val=""/>
+      <w:lvlJc w:val="left"/>
+      <w:pPr>
+        <w:tabs>
+          <w:tab w:val="num" w:pos="720"/>
+        </w:tabs>
+        <w:ind w:left="720" w:hanging="360"/>
+      </w:pPr>
+      <w:rPr>
+        <w:rFonts w:ascii="Symbol" w:hAnsi="Symbol" w:hint="default"/>
+        <w:sz w:val="20"/>
+      </w:rPr>
+    </w:lvl>
+    <w:lvl w:ilvl="1" w:tentative="1">
+      <w:start w:val="1"/>
+      <w:numFmt w:val="bullet"/>
+      <w:lvlText w:val="o"/>
+      <w:lvlJc w:val="left"/>
+      <w:pPr>
+        <w:tabs>
+          <w:tab w:val="num" w:pos="1440"/>
+        </w:tabs>
+        <w:ind w:left="1440" w:hanging="360"/>
+      </w:pPr>
+      <w:rPr>
+        <w:rFonts w:ascii="Courier New" w:hAnsi="Courier New" w:hint="default"/>
+        <w:sz w:val="20"/>
+      </w:rPr>
+    </w:lvl>
+    <w:lvl w:ilvl="2" w:tentative="1">
+      <w:start w:val="1"/>
+      <w:numFmt w:val="bullet"/>
+      <w:lvlText w:val=""/>
+      <w:lvlJc w:val="left"/>
+      <w:pPr>
+        <w:tabs>
+          <w:tab w:val="num" w:pos="2160"/>
+        </w:tabs>
+        <w:ind w:left="2160" w:hanging="360"/>
+      </w:pPr>
+      <w:rPr>
+        <w:rFonts w:ascii="Wingdings" w:hAnsi="Wingdings" w:hint="default"/>
+        <w:sz w:val="20"/>
+      </w:rPr>
+    </w:lvl>
+    <w:lvl w:ilvl="3" w:tentative="1">
+      <w:start w:val="1"/>
+      <w:numFmt w:val="bullet"/>
+      <w:lvlText w:val=""/>
+      <w:lvlJc w:val="left"/>
+      <w:pPr>
+        <w:tabs>
+          <w:tab w:val="num" w:pos="2880"/>
+        </w:tabs>
+        <w:ind w:left="2880" w:hanging="360"/>
+      </w:pPr>
+      <w:rPr>
+        <w:rFonts w:ascii="Wingdings" w:hAnsi="Wingdings" w:hint="default"/>
+        <w:sz w:val="20"/>
+      </w:rPr>
+    </w:lvl>
+    <w:lvl w:ilvl="4" w:tentative="1">
+      <w:start w:val="1"/>
+      <w:numFmt w:val="bullet"/>
+      <w:lvlText w:val=""/>
+      <w:lvlJc w:val="left"/>
+      <w:pPr>
+        <w:tabs>
+          <w:tab w:val="num" w:pos="3600"/>
+        </w:tabs>
+        <w:ind w:left="3600" w:hanging="360"/>
+      </w:pPr>
+      <w:rPr>
+        <w:rFonts w:ascii="Wingdings" w:hAnsi="Wingdings" w:hint="default"/>
+        <w:sz w:val="20"/>
+      </w:rPr>
+    </w:lvl>
+    <w:lvl w:ilvl="5" w:tentative="1">
+      <w:start w:val="1"/>
+      <w:numFmt w:val="bullet"/>
+      <w:lvlText w:val=""/>
+      <w:lvlJc w:val="left"/>
+      <w:pPr>
+        <w:tabs>
+          <w:tab w:val="num" w:pos="4320"/>
+        </w:tabs>
+        <w:ind w:left="4320" w:hanging="360"/>
+      </w:pPr>
+      <w:rPr>
+        <w:rFonts w:ascii="Wingdings" w:hAnsi="Wingdings" w:hint="default"/>
+        <w:sz w:val="20"/>
+      </w:rPr>
+    </w:lvl>
+    <w:lvl w:ilvl="6" w:tentative="1">
+      <w:start w:val="1"/>
+      <w:numFmt w:val="bullet"/>
+      <w:lvlText w:val=""/>
+      <w:lvlJc w:val="left"/>
+      <w:pPr>
+        <w:tabs>
+          <w:tab w:val="num" w:pos="5040"/>
+        </w:tabs>
+        <w:ind w:left="5040" w:hanging="360"/>
+      </w:pPr>
+      <w:rPr>
+        <w:rFonts w:ascii="Wingdings" w:hAnsi="Wingdings" w:hint="default"/>
+        <w:sz w:val="20"/>
+      </w:rPr>
+    </w:lvl>
+    <w:lvl w:ilvl="7" w:tentative="1">
+      <w:start w:val="1"/>
+      <w:numFmt w:val="bullet"/>
+      <w:lvlText w:val=""/>
+      <w:lvlJc w:val="left"/>
+      <w:pPr>
+        <w:tabs>
+          <w:tab w:val="num" w:pos="5760"/>
+        </w:tabs>
+        <w:ind w:left="5760" w:hanging="360"/>
+      </w:pPr>
+      <w:rPr>
+        <w:rFonts w:ascii="Wingdings" w:hAnsi="Wingdings" w:hint="default"/>
+        <w:sz w:val="20"/>
+      </w:rPr>
+    </w:lvl>
+    <w:lvl w:ilvl="8" w:tentative="1">
+      <w:start w:val="1"/>
+      <w:numFmt w:val="bullet"/>
+      <w:lvlText w:val=""/>
+      <w:lvlJc w:val="left"/>
+      <w:pPr>
+        <w:tabs>
+          <w:tab w:val="num" w:pos="6480"/>
+        </w:tabs>
+        <w:ind w:left="6480" w:hanging="360"/>
+      </w:pPr>
+      <w:rPr>
+        <w:rFonts w:ascii="Wingdings" w:hAnsi="Wingdings" w:hint="default"/>
+        <w:sz w:val="20"/>
+      </w:rPr>
+    </w:lvl>
+  </w:abstractNum>
+  <w:abstractNum w:abstractNumId="4" w15:restartNumberingAfterBreak="0">
+    <w:nsid w:val="4BA54652"/>
+    <w:multiLevelType w:val="multilevel"/>
+    <w:tmpl w:val="F1641A6A"/>
+    <w:lvl w:ilvl="0">
+      <w:start w:val="1"/>
+      <w:numFmt w:val="decimal"/>
+      <w:lvlText w:val="%1."/>
+      <w:lvlJc w:val="left"/>
+      <w:pPr>
+        <w:tabs>
+          <w:tab w:val="num" w:pos="720"/>
+        </w:tabs>
+        <w:ind w:left="720" w:hanging="360"/>
+      </w:pPr>
+    </w:lvl>
+    <w:lvl w:ilvl="1" w:tentative="1">
+      <w:start w:val="1"/>
+      <w:numFmt w:val="decimal"/>
+      <w:lvlText w:val="%2."/>
+      <w:lvlJc w:val="left"/>
+      <w:pPr>
+        <w:tabs>
+          <w:tab w:val="num" w:pos="1440"/>
+        </w:tabs>
+        <w:ind w:left="1440" w:hanging="360"/>
+      </w:pPr>
+    </w:lvl>
+    <w:lvl w:ilvl="2" w:tentative="1">
+      <w:start w:val="1"/>
+      <w:numFmt w:val="decimal"/>
+      <w:lvlText w:val="%3."/>
+      <w:lvlJc w:val="left"/>
+      <w:pPr>
+        <w:tabs>
+          <w:tab w:val="num" w:pos="2160"/>
+        </w:tabs>
+        <w:ind w:left="2160" w:hanging="360"/>
+      </w:pPr>
+    </w:lvl>
+    <w:lvl w:ilvl="3" w:tentative="1">
+      <w:start w:val="1"/>
+      <w:numFmt w:val="decimal"/>
+      <w:lvlText w:val="%4."/>
+      <w:lvlJc w:val="left"/>
+      <w:pPr>
+        <w:tabs>
+          <w:tab w:val="num" w:pos="2880"/>
+        </w:tabs>
+        <w:ind w:left="2880" w:hanging="360"/>
+      </w:pPr>
+    </w:lvl>
+    <w:lvl w:ilvl="4" w:tentative="1">
+      <w:start w:val="1"/>
+      <w:numFmt w:val="decimal"/>
+      <w:lvlText w:val="%5."/>
+      <w:lvlJc w:val="left"/>
+      <w:pPr>
+        <w:tabs>
+          <w:tab w:val="num" w:pos="3600"/>
+        </w:tabs>
+        <w:ind w:left="3600" w:hanging="360"/>
+      </w:pPr>
+    </w:lvl>
+    <w:lvl w:ilvl="5" w:tentative="1">
+      <w:start w:val="1"/>
+      <w:numFmt w:val="decimal"/>
+      <w:lvlText w:val="%6."/>
+      <w:lvlJc w:val="left"/>
+      <w:pPr>
+        <w:tabs>
+          <w:tab w:val="num" w:pos="4320"/>
+        </w:tabs>
+        <w:ind w:left="4320" w:hanging="360"/>
+      </w:pPr>
+    </w:lvl>
+    <w:lvl w:ilvl="6" w:tentative="1">
+      <w:start w:val="1"/>
+      <w:numFmt w:val="decimal"/>
+      <w:lvlText w:val="%7."/>
+      <w:lvlJc w:val="left"/>
+      <w:pPr>
+        <w:tabs>
+          <w:tab w:val="num" w:pos="5040"/>
+        </w:tabs>
+        <w:ind w:left="5040" w:hanging="360"/>
+      </w:pPr>
+    </w:lvl>
+    <w:lvl w:ilvl="7" w:tentative="1">
+      <w:start w:val="1"/>
+      <w:numFmt w:val="decimal"/>
+      <w:lvlText w:val="%8."/>
+      <w:lvlJc w:val="left"/>
+      <w:pPr>
+        <w:tabs>
+          <w:tab w:val="num" w:pos="5760"/>
+        </w:tabs>
+        <w:ind w:left="5760" w:hanging="360"/>
+      </w:pPr>
+    </w:lvl>
+    <w:lvl w:ilvl="8" w:tentative="1">
+      <w:start w:val="1"/>
+      <w:numFmt w:val="decimal"/>
+      <w:lvlText w:val="%9."/>
+      <w:lvlJc w:val="left"/>
+      <w:pPr>
+        <w:tabs>
+          <w:tab w:val="num" w:pos="6480"/>
+        </w:tabs>
+        <w:ind w:left="6480" w:hanging="360"/>
+      </w:pPr>
+    </w:lvl>
+  </w:abstractNum>
+  <w:abstractNum w:abstractNumId="5" w15:restartNumberingAfterBreak="0">
+    <w:nsid w:val="4C646C4C"/>
+    <w:multiLevelType w:val="multilevel"/>
+    <w:tmpl w:val="FD16C79A"/>
+    <w:lvl w:ilvl="0">
+      <w:start w:val="1"/>
+      <w:numFmt w:val="bullet"/>
+      <w:lvlText w:val=""/>
+      <w:lvlJc w:val="left"/>
+      <w:pPr>
+        <w:tabs>
+          <w:tab w:val="num" w:pos="720"/>
+        </w:tabs>
+        <w:ind w:left="720" w:hanging="360"/>
+      </w:pPr>
+      <w:rPr>
+        <w:rFonts w:ascii="Symbol" w:hAnsi="Symbol" w:hint="default"/>
+        <w:sz w:val="20"/>
+      </w:rPr>
+    </w:lvl>
+    <w:lvl w:ilvl="1" w:tentative="1">
+      <w:start w:val="1"/>
+      <w:numFmt w:val="bullet"/>
+      <w:lvlText w:val="o"/>
+      <w:lvlJc w:val="left"/>
+      <w:pPr>
+        <w:tabs>
+          <w:tab w:val="num" w:pos="1440"/>
+        </w:tabs>
+        <w:ind w:left="1440" w:hanging="360"/>
+      </w:pPr>
+      <w:rPr>
+        <w:rFonts w:ascii="Courier New" w:hAnsi="Courier New" w:hint="default"/>
+        <w:sz w:val="20"/>
+      </w:rPr>
+    </w:lvl>
+    <w:lvl w:ilvl="2" w:tentative="1">
+      <w:start w:val="1"/>
+      <w:numFmt w:val="bullet"/>
+      <w:lvlText w:val=""/>
+      <w:lvlJc w:val="left"/>
+      <w:pPr>
+        <w:tabs>
+          <w:tab w:val="num" w:pos="2160"/>
+        </w:tabs>
+        <w:ind w:left="2160" w:hanging="360"/>
+      </w:pPr>
+      <w:rPr>
+        <w:rFonts w:ascii="Wingdings" w:hAnsi="Wingdings" w:hint="default"/>
+        <w:sz w:val="20"/>
+      </w:rPr>
+    </w:lvl>
+    <w:lvl w:ilvl="3" w:tentative="1">
+      <w:start w:val="1"/>
+      <w:numFmt w:val="bullet"/>
+      <w:lvlText w:val=""/>
+      <w:lvlJc w:val="left"/>
+      <w:pPr>
+        <w:tabs>
+          <w:tab w:val="num" w:pos="2880"/>
+        </w:tabs>
+        <w:ind w:left="2880" w:hanging="360"/>
+      </w:pPr>
+      <w:rPr>
+        <w:rFonts w:ascii="Wingdings" w:hAnsi="Wingdings" w:hint="default"/>
+        <w:sz w:val="20"/>
+      </w:rPr>
+    </w:lvl>
+    <w:lvl w:ilvl="4" w:tentative="1">
+      <w:start w:val="1"/>
+      <w:numFmt w:val="bullet"/>
+      <w:lvlText w:val=""/>
+      <w:lvlJc w:val="left"/>
+      <w:pPr>
+        <w:tabs>
+          <w:tab w:val="num" w:pos="3600"/>
+        </w:tabs>
+        <w:ind w:left="3600" w:hanging="360"/>
+      </w:pPr>
+      <w:rPr>
+        <w:rFonts w:ascii="Wingdings" w:hAnsi="Wingdings" w:hint="default"/>
+        <w:sz w:val="20"/>
+      </w:rPr>
+    </w:lvl>
+    <w:lvl w:ilvl="5" w:tentative="1">
+      <w:start w:val="1"/>
+      <w:numFmt w:val="bullet"/>
+      <w:lvlText w:val=""/>
+      <w:lvlJc w:val="left"/>
+      <w:pPr>
+        <w:tabs>
+          <w:tab w:val="num" w:pos="4320"/>
+        </w:tabs>
+        <w:ind w:left="4320" w:hanging="360"/>
+      </w:pPr>
+      <w:rPr>
+        <w:rFonts w:ascii="Wingdings" w:hAnsi="Wingdings" w:hint="default"/>
+        <w:sz w:val="20"/>
+      </w:rPr>
+    </w:lvl>
+    <w:lvl w:ilvl="6" w:tentative="1">
+      <w:start w:val="1"/>
+      <w:numFmt w:val="bullet"/>
+      <w:lvlText w:val=""/>
+      <w:lvlJc w:val="left"/>
+      <w:pPr>
+        <w:tabs>
+          <w:tab w:val="num" w:pos="5040"/>
+        </w:tabs>
+        <w:ind w:left="5040" w:hanging="360"/>
+      </w:pPr>
+      <w:rPr>
+        <w:rFonts w:ascii="Wingdings" w:hAnsi="Wingdings" w:hint="default"/>
+        <w:sz w:val="20"/>
+      </w:rPr>
+    </w:lvl>
+    <w:lvl w:ilvl="7" w:tentative="1">
+      <w:start w:val="1"/>
+      <w:numFmt w:val="bullet"/>
+      <w:lvlText w:val=""/>
+      <w:lvlJc w:val="left"/>
+      <w:pPr>
+        <w:tabs>
+          <w:tab w:val="num" w:pos="5760"/>
+        </w:tabs>
+        <w:ind w:left="5760" w:hanging="360"/>
+      </w:pPr>
+      <w:rPr>
+        <w:rFonts w:ascii="Wingdings" w:hAnsi="Wingdings" w:hint="default"/>
+        <w:sz w:val="20"/>
+      </w:rPr>
+    </w:lvl>
+    <w:lvl w:ilvl="8" w:tentative="1">
+      <w:start w:val="1"/>
+      <w:numFmt w:val="bullet"/>
+      <w:lvlText w:val=""/>
+      <w:lvlJc w:val="left"/>
+      <w:pPr>
+        <w:tabs>
+          <w:tab w:val="num" w:pos="6480"/>
+        </w:tabs>
+        <w:ind w:left="6480" w:hanging="360"/>
+      </w:pPr>
+      <w:rPr>
+        <w:rFonts w:ascii="Wingdings" w:hAnsi="Wingdings" w:hint="default"/>
+        <w:sz w:val="20"/>
+      </w:rPr>
+    </w:lvl>
+  </w:abstractNum>
+  <w:abstractNum w:abstractNumId="6" w15:restartNumberingAfterBreak="0">
+    <w:nsid w:val="6362670A"/>
+    <w:multiLevelType w:val="multilevel"/>
+    <w:tmpl w:val="6C5ED926"/>
+    <w:lvl w:ilvl="0">
+      <w:start w:val="1"/>
+      <w:numFmt w:val="decimal"/>
+      <w:lvlText w:val="%1."/>
+      <w:lvlJc w:val="left"/>
+      <w:pPr>
+        <w:tabs>
+          <w:tab w:val="num" w:pos="720"/>
+        </w:tabs>
+        <w:ind w:left="720" w:hanging="360"/>
+      </w:pPr>
+    </w:lvl>
+    <w:lvl w:ilvl="1" w:tentative="1">
+      <w:start w:val="1"/>
+      <w:numFmt w:val="decimal"/>
+      <w:lvlText w:val="%2."/>
+      <w:lvlJc w:val="left"/>
+      <w:pPr>
+        <w:tabs>
+          <w:tab w:val="num" w:pos="1440"/>
+        </w:tabs>
+        <w:ind w:left="1440" w:hanging="360"/>
+      </w:pPr>
+    </w:lvl>
+    <w:lvl w:ilvl="2" w:tentative="1">
+      <w:start w:val="1"/>
+      <w:numFmt w:val="decimal"/>
+      <w:lvlText w:val="%3."/>
+      <w:lvlJc w:val="left"/>
+      <w:pPr>
+        <w:tabs>
+          <w:tab w:val="num" w:pos="2160"/>
+        </w:tabs>
+        <w:ind w:left="2160" w:hanging="360"/>
+      </w:pPr>
+    </w:lvl>
+    <w:lvl w:ilvl="3" w:tentative="1">
+      <w:start w:val="1"/>
+      <w:numFmt w:val="decimal"/>
+      <w:lvlText w:val="%4."/>
+      <w:lvlJc w:val="left"/>
+      <w:pPr>
+        <w:tabs>
+          <w:tab w:val="num" w:pos="2880"/>
+        </w:tabs>
+        <w:ind w:left="2880" w:hanging="360"/>
+      </w:pPr>
+    </w:lvl>
+    <w:lvl w:ilvl="4" w:tentative="1">
+      <w:start w:val="1"/>
+      <w:numFmt w:val="decimal"/>
+      <w:lvlText w:val="%5."/>
+      <w:lvlJc w:val="left"/>
+      <w:pPr>
+        <w:tabs>
+          <w:tab w:val="num" w:pos="3600"/>
+        </w:tabs>
+        <w:ind w:left="3600" w:hanging="360"/>
+      </w:pPr>
+    </w:lvl>
+    <w:lvl w:ilvl="5" w:tentative="1">
+      <w:start w:val="1"/>
+      <w:numFmt w:val="decimal"/>
+      <w:lvlText w:val="%6."/>
+      <w:lvlJc w:val="left"/>
+      <w:pPr>
+        <w:tabs>
+          <w:tab w:val="num" w:pos="4320"/>
+        </w:tabs>
+        <w:ind w:left="4320" w:hanging="360"/>
+      </w:pPr>
+    </w:lvl>
+    <w:lvl w:ilvl="6" w:tentative="1">
+      <w:start w:val="1"/>
+      <w:numFmt w:val="decimal"/>
+      <w:lvlText w:val="%7."/>
+      <w:lvlJc w:val="left"/>
+      <w:pPr>
+        <w:tabs>
+          <w:tab w:val="num" w:pos="5040"/>
+        </w:tabs>
+        <w:ind w:left="5040" w:hanging="360"/>
+      </w:pPr>
+    </w:lvl>
+    <w:lvl w:ilvl="7" w:tentative="1">
+      <w:start w:val="1"/>
+      <w:numFmt w:val="decimal"/>
+      <w:lvlText w:val="%8."/>
+      <w:lvlJc w:val="left"/>
+      <w:pPr>
+        <w:tabs>
+          <w:tab w:val="num" w:pos="5760"/>
+        </w:tabs>
+        <w:ind w:left="5760" w:hanging="360"/>
+      </w:pPr>
+    </w:lvl>
+    <w:lvl w:ilvl="8" w:tentative="1">
+      <w:start w:val="1"/>
+      <w:numFmt w:val="decimal"/>
+      <w:lvlText w:val="%9."/>
+      <w:lvlJc w:val="left"/>
+      <w:pPr>
+        <w:tabs>
+          <w:tab w:val="num" w:pos="6480"/>
+        </w:tabs>
+        <w:ind w:left="6480" w:hanging="360"/>
+      </w:pPr>
+    </w:lvl>
+  </w:abstractNum>
+  <w:abstractNum w:abstractNumId="7" w15:restartNumberingAfterBreak="0">
+    <w:nsid w:val="6C1A7D5C"/>
+    <w:multiLevelType w:val="multilevel"/>
+    <w:tmpl w:val="EE34DDA0"/>
+    <w:lvl w:ilvl="0">
+      <w:start w:val="1"/>
+      <w:numFmt w:val="bullet"/>
+      <w:lvlText w:val=""/>
+      <w:lvlJc w:val="left"/>
+      <w:pPr>
+        <w:tabs>
+          <w:tab w:val="num" w:pos="720"/>
+        </w:tabs>
+        <w:ind w:left="720" w:hanging="360"/>
+      </w:pPr>
+      <w:rPr>
+        <w:rFonts w:ascii="Symbol" w:hAnsi="Symbol" w:hint="default"/>
+        <w:sz w:val="20"/>
+      </w:rPr>
+    </w:lvl>
+    <w:lvl w:ilvl="1" w:tentative="1">
+      <w:start w:val="1"/>
+      <w:numFmt w:val="bullet"/>
+      <w:lvlText w:val="o"/>
+      <w:lvlJc w:val="left"/>
+      <w:pPr>
+        <w:tabs>
+          <w:tab w:val="num" w:pos="1440"/>
+        </w:tabs>
+        <w:ind w:left="1440" w:hanging="360"/>
+      </w:pPr>
+      <w:rPr>
+        <w:rFonts w:ascii="Courier New" w:hAnsi="Courier New" w:hint="default"/>
+        <w:sz w:val="20"/>
+      </w:rPr>
+    </w:lvl>
+    <w:lvl w:ilvl="2" w:tentative="1">
+      <w:start w:val="1"/>
+      <w:numFmt w:val="bullet"/>
+      <w:lvlText w:val=""/>
+      <w:lvlJc w:val="left"/>
+      <w:pPr>
+        <w:tabs>
+          <w:tab w:val="num" w:pos="2160"/>
+        </w:tabs>
+        <w:ind w:left="2160" w:hanging="360"/>
+      </w:pPr>
+      <w:rPr>
+        <w:rFonts w:ascii="Wingdings" w:hAnsi="Wingdings" w:hint="default"/>
+        <w:sz w:val="20"/>
+      </w:rPr>
+    </w:lvl>
+    <w:lvl w:ilvl="3" w:tentative="1">
+      <w:start w:val="1"/>
+      <w:numFmt w:val="bullet"/>
+      <w:lvlText w:val=""/>
+      <w:lvlJc w:val="left"/>
+      <w:pPr>
+        <w:tabs>
+          <w:tab w:val="num" w:pos="2880"/>
+        </w:tabs>
+        <w:ind w:left="2880" w:hanging="360"/>
+      </w:pPr>
+      <w:rPr>
+        <w:rFonts w:ascii="Wingdings" w:hAnsi="Wingdings" w:hint="default"/>
+        <w:sz w:val="20"/>
+      </w:rPr>
+    </w:lvl>
+    <w:lvl w:ilvl="4" w:tentative="1">
+      <w:start w:val="1"/>
+      <w:numFmt w:val="bullet"/>
+      <w:lvlText w:val=""/>
+      <w:lvlJc w:val="left"/>
+      <w:pPr>
+        <w:tabs>
+          <w:tab w:val="num" w:pos="3600"/>
+        </w:tabs>
+        <w:ind w:left="3600" w:hanging="360"/>
+      </w:pPr>
+      <w:rPr>
+        <w:rFonts w:ascii="Wingdings" w:hAnsi="Wingdings" w:hint="default"/>
+        <w:sz w:val="20"/>
+      </w:rPr>
+    </w:lvl>
+    <w:lvl w:ilvl="5" w:tentative="1">
+      <w:start w:val="1"/>
+      <w:numFmt w:val="bullet"/>
+      <w:lvlText w:val=""/>
+      <w:lvlJc w:val="left"/>
+      <w:pPr>
+        <w:tabs>
+          <w:tab w:val="num" w:pos="4320"/>
+        </w:tabs>
+        <w:ind w:left="4320" w:hanging="360"/>
+      </w:pPr>
+      <w:rPr>
+        <w:rFonts w:ascii="Wingdings" w:hAnsi="Wingdings" w:hint="default"/>
+        <w:sz w:val="20"/>
+      </w:rPr>
+    </w:lvl>
+    <w:lvl w:ilvl="6" w:tentative="1">
+      <w:start w:val="1"/>
+      <w:numFmt w:val="bullet"/>
+      <w:lvlText w:val=""/>
+      <w:lvlJc w:val="left"/>
+      <w:pPr>
+        <w:tabs>
+          <w:tab w:val="num" w:pos="5040"/>
+        </w:tabs>
+        <w:ind w:left="5040" w:hanging="360"/>
+      </w:pPr>
+      <w:rPr>
+        <w:rFonts w:ascii="Wingdings" w:hAnsi="Wingdings" w:hint="default"/>
+        <w:sz w:val="20"/>
+      </w:rPr>
+    </w:lvl>
+    <w:lvl w:ilvl="7" w:tentative="1">
+      <w:start w:val="1"/>
+      <w:numFmt w:val="bullet"/>
+      <w:lvlText w:val=""/>
+      <w:lvlJc w:val="left"/>
+      <w:pPr>
+        <w:tabs>
+          <w:tab w:val="num" w:pos="5760"/>
+        </w:tabs>
+        <w:ind w:left="5760" w:hanging="360"/>
+      </w:pPr>
+      <w:rPr>
+        <w:rFonts w:ascii="Wingdings" w:hAnsi="Wingdings" w:hint="default"/>
+        <w:sz w:val="20"/>
+      </w:rPr>
+    </w:lvl>
+    <w:lvl w:ilvl="8" w:tentative="1">
+      <w:start w:val="1"/>
+      <w:numFmt w:val="bullet"/>
+      <w:lvlText w:val=""/>
+      <w:lvlJc w:val="left"/>
+      <w:pPr>
+        <w:tabs>
+          <w:tab w:val="num" w:pos="6480"/>
+        </w:tabs>
+        <w:ind w:left="6480" w:hanging="360"/>
+      </w:pPr>
+      <w:rPr>
+        <w:rFonts w:ascii="Wingdings" w:hAnsi="Wingdings" w:hint="default"/>
+        <w:sz w:val="20"/>
+      </w:rPr>
+    </w:lvl>
+  </w:abstractNum>
+  <w:abstractNum w:abstractNumId="8" w15:restartNumberingAfterBreak="0">
+    <w:nsid w:val="73E43141"/>
+    <w:multiLevelType w:val="multilevel"/>
+    <w:tmpl w:val="93E2D27E"/>
+    <w:lvl w:ilvl="0">
+      <w:start w:val="1"/>
+      <w:numFmt w:val="bullet"/>
+      <w:lvlText w:val=""/>
+      <w:lvlJc w:val="left"/>
+      <w:pPr>
+        <w:tabs>
+          <w:tab w:val="num" w:pos="720"/>
+        </w:tabs>
+        <w:ind w:left="720" w:hanging="360"/>
+      </w:pPr>
+      <w:rPr>
+        <w:rFonts w:ascii="Symbol" w:hAnsi="Symbol" w:hint="default"/>
+        <w:sz w:val="20"/>
+      </w:rPr>
+    </w:lvl>
+    <w:lvl w:ilvl="1" w:tentative="1">
+      <w:start w:val="1"/>
+      <w:numFmt w:val="bullet"/>
+      <w:lvlText w:val="o"/>
+      <w:lvlJc w:val="left"/>
+      <w:pPr>
+        <w:tabs>
+          <w:tab w:val="num" w:pos="1440"/>
+        </w:tabs>
+        <w:ind w:left="1440" w:hanging="360"/>
+      </w:pPr>
+      <w:rPr>
+        <w:rFonts w:ascii="Courier New" w:hAnsi="Courier New" w:hint="default"/>
+        <w:sz w:val="20"/>
+      </w:rPr>
+    </w:lvl>
+    <w:lvl w:ilvl="2" w:tentative="1">
+      <w:start w:val="1"/>
+      <w:numFmt w:val="bullet"/>
+      <w:lvlText w:val=""/>
+      <w:lvlJc w:val="left"/>
+      <w:pPr>
+        <w:tabs>
+          <w:tab w:val="num" w:pos="2160"/>
+        </w:tabs>
+        <w:ind w:left="2160" w:hanging="360"/>
+      </w:pPr>
+      <w:rPr>
+        <w:rFonts w:ascii="Wingdings" w:hAnsi="Wingdings" w:hint="default"/>
+        <w:sz w:val="20"/>
+      </w:rPr>
+    </w:lvl>
+    <w:lvl w:ilvl="3" w:tentative="1">
+      <w:start w:val="1"/>
+      <w:numFmt w:val="bullet"/>
+      <w:lvlText w:val=""/>
+      <w:lvlJc w:val="left"/>
+      <w:pPr>
+        <w:tabs>
+          <w:tab w:val="num" w:pos="2880"/>
+        </w:tabs>
+        <w:ind w:left="2880" w:hanging="360"/>
+      </w:pPr>
+      <w:rPr>
+        <w:rFonts w:ascii="Wingdings" w:hAnsi="Wingdings" w:hint="default"/>
+        <w:sz w:val="20"/>
+      </w:rPr>
+    </w:lvl>
+    <w:lvl w:ilvl="4" w:tentative="1">
+      <w:start w:val="1"/>
+      <w:numFmt w:val="bullet"/>
+      <w:lvlText w:val=""/>
+      <w:lvlJc w:val="left"/>
+      <w:pPr>
+        <w:tabs>
+          <w:tab w:val="num" w:pos="3600"/>
+        </w:tabs>
+        <w:ind w:left="3600" w:hanging="360"/>
+      </w:pPr>
+      <w:rPr>
+        <w:rFonts w:ascii="Wingdings" w:hAnsi="Wingdings" w:hint="default"/>
+        <w:sz w:val="20"/>
+      </w:rPr>
+    </w:lvl>
+    <w:lvl w:ilvl="5" w:tentative="1">
+      <w:start w:val="1"/>
+      <w:numFmt w:val="bullet"/>
+      <w:lvlText w:val=""/>
+      <w:lvlJc w:val="left"/>
+      <w:pPr>
+        <w:tabs>
+          <w:tab w:val="num" w:pos="4320"/>
+        </w:tabs>
+        <w:ind w:left="4320" w:hanging="360"/>
+      </w:pPr>
+      <w:rPr>
+        <w:rFonts w:ascii="Wingdings" w:hAnsi="Wingdings" w:hint="default"/>
+        <w:sz w:val="20"/>
+      </w:rPr>
+    </w:lvl>
+    <w:lvl w:ilvl="6" w:tentative="1">
+      <w:start w:val="1"/>
+      <w:numFmt w:val="bullet"/>
+      <w:lvlText w:val=""/>
+      <w:lvlJc w:val="left"/>
+      <w:pPr>
+        <w:tabs>
+          <w:tab w:val="num" w:pos="5040"/>
+        </w:tabs>
+        <w:ind w:left="5040" w:hanging="360"/>
+      </w:pPr>
+      <w:rPr>
+        <w:rFonts w:ascii="Wingdings" w:hAnsi="Wingdings" w:hint="default"/>
+        <w:sz w:val="20"/>
+      </w:rPr>
+    </w:lvl>
+    <w:lvl w:ilvl="7" w:tentative="1">
+      <w:start w:val="1"/>
+      <w:numFmt w:val="bullet"/>
+      <w:lvlText w:val=""/>
+      <w:lvlJc w:val="left"/>
+      <w:pPr>
+        <w:tabs>
+          <w:tab w:val="num" w:pos="5760"/>
+        </w:tabs>
+        <w:ind w:left="5760" w:hanging="360"/>
+      </w:pPr>
+      <w:rPr>
+        <w:rFonts w:ascii="Wingdings" w:hAnsi="Wingdings" w:hint="default"/>
+        <w:sz w:val="20"/>
+      </w:rPr>
+    </w:lvl>
+    <w:lvl w:ilvl="8" w:tentative="1">
+      <w:start w:val="1"/>
+      <w:numFmt w:val="bullet"/>
+      <w:lvlText w:val=""/>
+      <w:lvlJc w:val="left"/>
+      <w:pPr>
+        <w:tabs>
+          <w:tab w:val="num" w:pos="6480"/>
+        </w:tabs>
+        <w:ind w:left="6480" w:hanging="360"/>
+      </w:pPr>
+      <w:rPr>
+        <w:rFonts w:ascii="Wingdings" w:hAnsi="Wingdings" w:hint="default"/>
+        <w:sz w:val="20"/>
+      </w:rPr>
+    </w:lvl>
+  </w:abstractNum>
+  <w:num w:numId="1" w16cid:durableId="771244946">
+    <w:abstractNumId w:val="0"/>
+  </w:num>
+  <w:num w:numId="2" w16cid:durableId="1529834561">
+    <w:abstractNumId w:val="4"/>
+  </w:num>
+  <w:num w:numId="3" w16cid:durableId="2060856169">
+    <w:abstractNumId w:val="7"/>
+  </w:num>
+  <w:num w:numId="4" w16cid:durableId="1593007665">
+    <w:abstractNumId w:val="2"/>
+  </w:num>
+  <w:num w:numId="5" w16cid:durableId="26607856">
+    <w:abstractNumId w:val="5"/>
+  </w:num>
+  <w:num w:numId="6" w16cid:durableId="1999379073">
+    <w:abstractNumId w:val="3"/>
+  </w:num>
+  <w:num w:numId="7" w16cid:durableId="1355612319">
+    <w:abstractNumId w:val="8"/>
+  </w:num>
+  <w:num w:numId="8" w16cid:durableId="240599503">
+    <w:abstractNumId w:val="1"/>
+  </w:num>
+  <w:num w:numId="9" w16cid:durableId="135495620">
+    <w:abstractNumId w:val="6"/>
+  </w:num>
+</w:numbering>
 </file>
 
 <file path=word/styles.xml><?xml version="1.0" encoding="utf-8"?>
@@ -616,7 +4943,6 @@
   <w:style w:type="character" w:default="1" w:styleId="DefaultParagraphFont">
     <w:name w:val="Default Paragraph Font"/>
     <w:uiPriority w:val="1"/>
-    <w:semiHidden/>
     <w:unhideWhenUsed/>
   </w:style>
   <w:style w:type="table" w:default="1" w:styleId="TableNormal">

</xml_diff>